<commit_message>
Update ITP4507 Assignment Report_Lau_Man_Chun_190382372.docx
</commit_message>
<xml_diff>
--- a/report/ITP4507 Assignment Report_Lau_Man_Chun_190382372.docx
+++ b/report/ITP4507 Assignment Report_Lau_Man_Chun_190382372.docx
@@ -820,7 +820,7 @@
                 <w:vertAlign w:val="baseline"/>
                 <w:rtl w:val="0"/>
               </w:rPr>
-              <w:t xml:space="preserve">Application Design(Class diagram with dependencies)</w:t>
+              <w:t xml:space="preserve">Application Design</w:t>
             </w:r>
           </w:hyperlink>
           <w:r>
@@ -876,11 +876,11 @@
             <w:tabs>
               <w:tab w:val="right" w:pos="9025.511811023624"/>
             </w:tabs>
-            <w:spacing w:before="200" w:line="240" w:lineRule="auto"/>
-            <w:ind w:left="0" w:firstLine="0"/>
+            <w:spacing w:before="60" w:line="240" w:lineRule="auto"/>
+            <w:ind w:left="360" w:firstLine="0"/>
             <w:rPr>
               <w:rFonts w:ascii="Times New Roman" w:cs="Times New Roman" w:eastAsia="Times New Roman" w:hAnsi="Times New Roman"/>
-              <w:b w:val="1"/>
+              <w:b w:val="0"/>
               <w:i w:val="0"/>
               <w:smallCaps w:val="0"/>
               <w:strike w:val="0"/>
@@ -892,11 +892,11 @@
               <w:vertAlign w:val="baseline"/>
             </w:rPr>
           </w:pPr>
-          <w:hyperlink w:anchor="_fd9po1ndlare">
+          <w:hyperlink w:anchor="_6loci3bcf7c9">
             <w:r>
               <w:rPr>
                 <w:rFonts w:ascii="Times New Roman" w:cs="Times New Roman" w:eastAsia="Times New Roman" w:hAnsi="Times New Roman"/>
-                <w:b w:val="1"/>
+                <w:b w:val="0"/>
                 <w:i w:val="0"/>
                 <w:smallCaps w:val="0"/>
                 <w:strike w:val="0"/>
@@ -908,13 +908,13 @@
                 <w:vertAlign w:val="baseline"/>
                 <w:rtl w:val="0"/>
               </w:rPr>
-              <w:t xml:space="preserve">Application Design(Class diagram without dependencies)</w:t>
+              <w:t xml:space="preserve">Entire Program Class diagram(with dependencies)</w:t>
             </w:r>
           </w:hyperlink>
           <w:r>
             <w:rPr>
               <w:rFonts w:ascii="Times New Roman" w:cs="Times New Roman" w:eastAsia="Times New Roman" w:hAnsi="Times New Roman"/>
-              <w:b w:val="1"/>
+              <w:b w:val="0"/>
               <w:i w:val="0"/>
               <w:smallCaps w:val="0"/>
               <w:strike w:val="0"/>
@@ -930,13 +930,13 @@
           </w:r>
           <w:r>
             <w:fldChar w:fldCharType="begin"/>
-            <w:instrText xml:space="preserve"> PAGEREF _fd9po1ndlare \h </w:instrText>
+            <w:instrText xml:space="preserve"> PAGEREF _6loci3bcf7c9 \h </w:instrText>
             <w:fldChar w:fldCharType="separate"/>
           </w:r>
           <w:r>
             <w:rPr>
               <w:rFonts w:ascii="Times New Roman" w:cs="Times New Roman" w:eastAsia="Times New Roman" w:hAnsi="Times New Roman"/>
-              <w:b w:val="1"/>
+              <w:b w:val="0"/>
               <w:i w:val="0"/>
               <w:smallCaps w:val="0"/>
               <w:strike w:val="0"/>
@@ -948,95 +948,7 @@
               <w:vertAlign w:val="baseline"/>
               <w:rtl w:val="0"/>
             </w:rPr>
-            <w:t xml:space="preserve">6</w:t>
-          </w:r>
-          <w:r>
-            <w:fldChar w:fldCharType="end"/>
-          </w:r>
-          <w:r>
-            <w:rPr>
-              <w:rtl w:val="0"/>
-            </w:rPr>
-          </w:r>
-        </w:p>
-        <w:p>
-          <w:pPr>
-            <w:tabs>
-              <w:tab w:val="right" w:pos="9025.511811023624"/>
-            </w:tabs>
-            <w:spacing w:before="200" w:line="240" w:lineRule="auto"/>
-            <w:ind w:left="0" w:firstLine="0"/>
-            <w:rPr>
-              <w:rFonts w:ascii="Times New Roman" w:cs="Times New Roman" w:eastAsia="Times New Roman" w:hAnsi="Times New Roman"/>
-              <w:b w:val="1"/>
-              <w:i w:val="0"/>
-              <w:smallCaps w:val="0"/>
-              <w:strike w:val="0"/>
-              <w:color w:val="000000"/>
-              <w:sz w:val="24"/>
-              <w:szCs w:val="24"/>
-              <w:u w:val="none"/>
-              <w:shd w:fill="auto" w:val="clear"/>
-              <w:vertAlign w:val="baseline"/>
-            </w:rPr>
-          </w:pPr>
-          <w:hyperlink w:anchor="_pz6uwnscklkq">
-            <w:r>
-              <w:rPr>
-                <w:rFonts w:ascii="Times New Roman" w:cs="Times New Roman" w:eastAsia="Times New Roman" w:hAnsi="Times New Roman"/>
-                <w:b w:val="1"/>
-                <w:i w:val="0"/>
-                <w:smallCaps w:val="0"/>
-                <w:strike w:val="0"/>
-                <w:color w:val="000000"/>
-                <w:sz w:val="24"/>
-                <w:szCs w:val="24"/>
-                <w:u w:val="none"/>
-                <w:shd w:fill="auto" w:val="clear"/>
-                <w:vertAlign w:val="baseline"/>
-                <w:rtl w:val="0"/>
-              </w:rPr>
-              <w:t xml:space="preserve">Discussion and explanation of each of the design patterns applied to the application</w:t>
-            </w:r>
-          </w:hyperlink>
-          <w:r>
-            <w:rPr>
-              <w:rFonts w:ascii="Times New Roman" w:cs="Times New Roman" w:eastAsia="Times New Roman" w:hAnsi="Times New Roman"/>
-              <w:b w:val="1"/>
-              <w:i w:val="0"/>
-              <w:smallCaps w:val="0"/>
-              <w:strike w:val="0"/>
-              <w:color w:val="000000"/>
-              <w:sz w:val="24"/>
-              <w:szCs w:val="24"/>
-              <w:u w:val="none"/>
-              <w:shd w:fill="auto" w:val="clear"/>
-              <w:vertAlign w:val="baseline"/>
-              <w:rtl w:val="0"/>
-            </w:rPr>
-            <w:tab/>
-          </w:r>
-          <w:r>
-            <w:fldChar w:fldCharType="begin"/>
-            <w:instrText xml:space="preserve"> PAGEREF _pz6uwnscklkq \h </w:instrText>
-            <w:fldChar w:fldCharType="separate"/>
-          </w:r>
-          <w:r>
-            <w:rPr>
-              <w:rFonts w:ascii="Times New Roman" w:cs="Times New Roman" w:eastAsia="Times New Roman" w:hAnsi="Times New Roman"/>
-              <w:b w:val="1"/>
-              <w:i w:val="0"/>
-              <w:smallCaps w:val="0"/>
-              <w:strike w:val="0"/>
-              <w:color w:val="000000"/>
-              <w:sz w:val="24"/>
-              <w:szCs w:val="24"/>
-              <w:u w:val="none"/>
-              <w:shd w:fill="auto" w:val="clear"/>
-              <w:vertAlign w:val="baseline"/>
-              <w:rtl w:val="0"/>
-            </w:rPr>
-            <w:t xml:space="preserve">7</w:t>
+            <w:t xml:space="preserve">5</w:t>
           </w:r>
           <w:r>
             <w:fldChar w:fldCharType="end"/>
@@ -1068,7 +980,7 @@
               <w:vertAlign w:val="baseline"/>
             </w:rPr>
           </w:pPr>
-          <w:hyperlink w:anchor="_hci4befb1q6w">
+          <w:hyperlink w:anchor="_fd9po1ndlare">
             <w:r>
               <w:rPr>
                 <w:rFonts w:ascii="Times New Roman" w:cs="Times New Roman" w:eastAsia="Times New Roman" w:hAnsi="Times New Roman"/>
@@ -1084,7 +996,7 @@
                 <w:vertAlign w:val="baseline"/>
                 <w:rtl w:val="0"/>
               </w:rPr>
-              <w:t xml:space="preserve">Command patterns</w:t>
+              <w:t xml:space="preserve">Entire Program Class diagram(without dependencies)</w:t>
             </w:r>
           </w:hyperlink>
           <w:r>
@@ -1106,7 +1018,95 @@
           </w:r>
           <w:r>
             <w:fldChar w:fldCharType="begin"/>
-            <w:instrText xml:space="preserve"> PAGEREF _hci4befb1q6w \h </w:instrText>
+            <w:instrText xml:space="preserve"> PAGEREF _fd9po1ndlare \h </w:instrText>
+            <w:fldChar w:fldCharType="separate"/>
+          </w:r>
+          <w:r>
+            <w:rPr>
+              <w:rFonts w:ascii="Times New Roman" w:cs="Times New Roman" w:eastAsia="Times New Roman" w:hAnsi="Times New Roman"/>
+              <w:b w:val="0"/>
+              <w:i w:val="0"/>
+              <w:smallCaps w:val="0"/>
+              <w:strike w:val="0"/>
+              <w:color w:val="000000"/>
+              <w:sz w:val="24"/>
+              <w:szCs w:val="24"/>
+              <w:u w:val="none"/>
+              <w:shd w:fill="auto" w:val="clear"/>
+              <w:vertAlign w:val="baseline"/>
+              <w:rtl w:val="0"/>
+            </w:rPr>
+            <w:t xml:space="preserve">6</w:t>
+          </w:r>
+          <w:r>
+            <w:fldChar w:fldCharType="end"/>
+          </w:r>
+          <w:r>
+            <w:rPr>
+              <w:rtl w:val="0"/>
+            </w:rPr>
+          </w:r>
+        </w:p>
+        <w:p>
+          <w:pPr>
+            <w:tabs>
+              <w:tab w:val="right" w:pos="9025.511811023624"/>
+            </w:tabs>
+            <w:spacing w:before="60" w:line="240" w:lineRule="auto"/>
+            <w:ind w:left="360" w:firstLine="0"/>
+            <w:rPr>
+              <w:rFonts w:ascii="Times New Roman" w:cs="Times New Roman" w:eastAsia="Times New Roman" w:hAnsi="Times New Roman"/>
+              <w:b w:val="0"/>
+              <w:i w:val="0"/>
+              <w:smallCaps w:val="0"/>
+              <w:strike w:val="0"/>
+              <w:color w:val="000000"/>
+              <w:sz w:val="24"/>
+              <w:szCs w:val="24"/>
+              <w:u w:val="none"/>
+              <w:shd w:fill="auto" w:val="clear"/>
+              <w:vertAlign w:val="baseline"/>
+            </w:rPr>
+          </w:pPr>
+          <w:hyperlink w:anchor="_kjqo0qmy7wi">
+            <w:r>
+              <w:rPr>
+                <w:rFonts w:ascii="Times New Roman" w:cs="Times New Roman" w:eastAsia="Times New Roman" w:hAnsi="Times New Roman"/>
+                <w:b w:val="0"/>
+                <w:i w:val="0"/>
+                <w:smallCaps w:val="0"/>
+                <w:strike w:val="0"/>
+                <w:color w:val="000000"/>
+                <w:sz w:val="24"/>
+                <w:szCs w:val="24"/>
+                <w:u w:val="none"/>
+                <w:shd w:fill="auto" w:val="clear"/>
+                <w:vertAlign w:val="baseline"/>
+                <w:rtl w:val="0"/>
+              </w:rPr>
+              <w:t xml:space="preserve">Class Diagram(Command Factory)</w:t>
+            </w:r>
+          </w:hyperlink>
+          <w:r>
+            <w:rPr>
+              <w:rFonts w:ascii="Times New Roman" w:cs="Times New Roman" w:eastAsia="Times New Roman" w:hAnsi="Times New Roman"/>
+              <w:b w:val="0"/>
+              <w:i w:val="0"/>
+              <w:smallCaps w:val="0"/>
+              <w:strike w:val="0"/>
+              <w:color w:val="000000"/>
+              <w:sz w:val="24"/>
+              <w:szCs w:val="24"/>
+              <w:u w:val="none"/>
+              <w:shd w:fill="auto" w:val="clear"/>
+              <w:vertAlign w:val="baseline"/>
+              <w:rtl w:val="0"/>
+            </w:rPr>
+            <w:tab/>
+          </w:r>
+          <w:r>
+            <w:fldChar w:fldCharType="begin"/>
+            <w:instrText xml:space="preserve"> PAGEREF _kjqo0qmy7wi \h </w:instrText>
             <w:fldChar w:fldCharType="separate"/>
           </w:r>
           <w:r>
@@ -1156,7 +1156,7 @@
               <w:vertAlign w:val="baseline"/>
             </w:rPr>
           </w:pPr>
-          <w:hyperlink w:anchor="_jl90c3oug3ix">
+          <w:hyperlink w:anchor="_radfak8spfat">
             <w:r>
               <w:rPr>
                 <w:rFonts w:ascii="Times New Roman" w:cs="Times New Roman" w:eastAsia="Times New Roman" w:hAnsi="Times New Roman"/>
@@ -1172,7 +1172,7 @@
                 <w:vertAlign w:val="baseline"/>
                 <w:rtl w:val="0"/>
               </w:rPr>
-              <w:t xml:space="preserve">Factory patterns</w:t>
+              <w:t xml:space="preserve">Class Diagram(Menu Factory, Lunch Set Factory)</w:t>
             </w:r>
           </w:hyperlink>
           <w:r>
@@ -1194,7 +1194,183 @@
           </w:r>
           <w:r>
             <w:fldChar w:fldCharType="begin"/>
-            <w:instrText xml:space="preserve"> PAGEREF _jl90c3oug3ix \h </w:instrText>
+            <w:instrText xml:space="preserve"> PAGEREF _radfak8spfat \h </w:instrText>
+            <w:fldChar w:fldCharType="separate"/>
+          </w:r>
+          <w:r>
+            <w:rPr>
+              <w:rFonts w:ascii="Times New Roman" w:cs="Times New Roman" w:eastAsia="Times New Roman" w:hAnsi="Times New Roman"/>
+              <w:b w:val="0"/>
+              <w:i w:val="0"/>
+              <w:smallCaps w:val="0"/>
+              <w:strike w:val="0"/>
+              <w:color w:val="000000"/>
+              <w:sz w:val="24"/>
+              <w:szCs w:val="24"/>
+              <w:u w:val="none"/>
+              <w:shd w:fill="auto" w:val="clear"/>
+              <w:vertAlign w:val="baseline"/>
+              <w:rtl w:val="0"/>
+            </w:rPr>
+            <w:t xml:space="preserve">7</w:t>
+          </w:r>
+          <w:r>
+            <w:fldChar w:fldCharType="end"/>
+          </w:r>
+          <w:r>
+            <w:rPr>
+              <w:rtl w:val="0"/>
+            </w:rPr>
+          </w:r>
+        </w:p>
+        <w:p>
+          <w:pPr>
+            <w:tabs>
+              <w:tab w:val="right" w:pos="9025.511811023624"/>
+            </w:tabs>
+            <w:spacing w:before="60" w:line="240" w:lineRule="auto"/>
+            <w:ind w:left="360" w:firstLine="0"/>
+            <w:rPr>
+              <w:rFonts w:ascii="Times New Roman" w:cs="Times New Roman" w:eastAsia="Times New Roman" w:hAnsi="Times New Roman"/>
+              <w:b w:val="0"/>
+              <w:i w:val="0"/>
+              <w:smallCaps w:val="0"/>
+              <w:strike w:val="0"/>
+              <w:color w:val="000000"/>
+              <w:sz w:val="24"/>
+              <w:szCs w:val="24"/>
+              <w:u w:val="none"/>
+              <w:shd w:fill="auto" w:val="clear"/>
+              <w:vertAlign w:val="baseline"/>
+            </w:rPr>
+          </w:pPr>
+          <w:hyperlink w:anchor="_ms3ed5ype638">
+            <w:r>
+              <w:rPr>
+                <w:rFonts w:ascii="Times New Roman" w:cs="Times New Roman" w:eastAsia="Times New Roman" w:hAnsi="Times New Roman"/>
+                <w:b w:val="0"/>
+                <w:i w:val="0"/>
+                <w:smallCaps w:val="0"/>
+                <w:strike w:val="0"/>
+                <w:color w:val="000000"/>
+                <w:sz w:val="24"/>
+                <w:szCs w:val="24"/>
+                <w:u w:val="none"/>
+                <w:shd w:fill="auto" w:val="clear"/>
+                <w:vertAlign w:val="baseline"/>
+                <w:rtl w:val="0"/>
+              </w:rPr>
+              <w:t xml:space="preserve">Class Diagram(Command Pattern)</w:t>
+            </w:r>
+          </w:hyperlink>
+          <w:r>
+            <w:rPr>
+              <w:rFonts w:ascii="Times New Roman" w:cs="Times New Roman" w:eastAsia="Times New Roman" w:hAnsi="Times New Roman"/>
+              <w:b w:val="0"/>
+              <w:i w:val="0"/>
+              <w:smallCaps w:val="0"/>
+              <w:strike w:val="0"/>
+              <w:color w:val="000000"/>
+              <w:sz w:val="24"/>
+              <w:szCs w:val="24"/>
+              <w:u w:val="none"/>
+              <w:shd w:fill="auto" w:val="clear"/>
+              <w:vertAlign w:val="baseline"/>
+              <w:rtl w:val="0"/>
+            </w:rPr>
+            <w:tab/>
+          </w:r>
+          <w:r>
+            <w:fldChar w:fldCharType="begin"/>
+            <w:instrText xml:space="preserve"> PAGEREF _ms3ed5ype638 \h </w:instrText>
+            <w:fldChar w:fldCharType="separate"/>
+          </w:r>
+          <w:r>
+            <w:rPr>
+              <w:rFonts w:ascii="Times New Roman" w:cs="Times New Roman" w:eastAsia="Times New Roman" w:hAnsi="Times New Roman"/>
+              <w:b w:val="0"/>
+              <w:i w:val="0"/>
+              <w:smallCaps w:val="0"/>
+              <w:strike w:val="0"/>
+              <w:color w:val="000000"/>
+              <w:sz w:val="24"/>
+              <w:szCs w:val="24"/>
+              <w:u w:val="none"/>
+              <w:shd w:fill="auto" w:val="clear"/>
+              <w:vertAlign w:val="baseline"/>
+              <w:rtl w:val="0"/>
+            </w:rPr>
+            <w:t xml:space="preserve">8</w:t>
+          </w:r>
+          <w:r>
+            <w:fldChar w:fldCharType="end"/>
+          </w:r>
+          <w:r>
+            <w:rPr>
+              <w:rtl w:val="0"/>
+            </w:rPr>
+          </w:r>
+        </w:p>
+        <w:p>
+          <w:pPr>
+            <w:tabs>
+              <w:tab w:val="right" w:pos="9025.511811023624"/>
+            </w:tabs>
+            <w:spacing w:before="60" w:line="240" w:lineRule="auto"/>
+            <w:ind w:left="360" w:firstLine="0"/>
+            <w:rPr>
+              <w:rFonts w:ascii="Times New Roman" w:cs="Times New Roman" w:eastAsia="Times New Roman" w:hAnsi="Times New Roman"/>
+              <w:b w:val="0"/>
+              <w:i w:val="0"/>
+              <w:smallCaps w:val="0"/>
+              <w:strike w:val="0"/>
+              <w:color w:val="000000"/>
+              <w:sz w:val="24"/>
+              <w:szCs w:val="24"/>
+              <w:u w:val="none"/>
+              <w:shd w:fill="auto" w:val="clear"/>
+              <w:vertAlign w:val="baseline"/>
+            </w:rPr>
+          </w:pPr>
+          <w:hyperlink w:anchor="_gr6wj7k16iwr">
+            <w:r>
+              <w:rPr>
+                <w:rFonts w:ascii="Times New Roman" w:cs="Times New Roman" w:eastAsia="Times New Roman" w:hAnsi="Times New Roman"/>
+                <w:b w:val="0"/>
+                <w:i w:val="0"/>
+                <w:smallCaps w:val="0"/>
+                <w:strike w:val="0"/>
+                <w:color w:val="000000"/>
+                <w:sz w:val="24"/>
+                <w:szCs w:val="24"/>
+                <w:u w:val="none"/>
+                <w:shd w:fill="auto" w:val="clear"/>
+                <w:vertAlign w:val="baseline"/>
+                <w:rtl w:val="0"/>
+              </w:rPr>
+              <w:t xml:space="preserve">Class Diagram(Memento Pattern)</w:t>
+            </w:r>
+          </w:hyperlink>
+          <w:r>
+            <w:rPr>
+              <w:rFonts w:ascii="Times New Roman" w:cs="Times New Roman" w:eastAsia="Times New Roman" w:hAnsi="Times New Roman"/>
+              <w:b w:val="0"/>
+              <w:i w:val="0"/>
+              <w:smallCaps w:val="0"/>
+              <w:strike w:val="0"/>
+              <w:color w:val="000000"/>
+              <w:sz w:val="24"/>
+              <w:szCs w:val="24"/>
+              <w:u w:val="none"/>
+              <w:shd w:fill="auto" w:val="clear"/>
+              <w:vertAlign w:val="baseline"/>
+              <w:rtl w:val="0"/>
+            </w:rPr>
+            <w:tab/>
+          </w:r>
+          <w:r>
+            <w:fldChar w:fldCharType="begin"/>
+            <w:instrText xml:space="preserve"> PAGEREF _gr6wj7k16iwr \h </w:instrText>
             <w:fldChar w:fldCharType="separate"/>
           </w:r>
           <w:r>
@@ -1228,94 +1404,6 @@
             <w:tabs>
               <w:tab w:val="right" w:pos="9025.511811023624"/>
             </w:tabs>
-            <w:spacing w:before="60" w:line="240" w:lineRule="auto"/>
-            <w:ind w:left="360" w:firstLine="0"/>
-            <w:rPr>
-              <w:rFonts w:ascii="Times New Roman" w:cs="Times New Roman" w:eastAsia="Times New Roman" w:hAnsi="Times New Roman"/>
-              <w:b w:val="0"/>
-              <w:i w:val="0"/>
-              <w:smallCaps w:val="0"/>
-              <w:strike w:val="0"/>
-              <w:color w:val="000000"/>
-              <w:sz w:val="24"/>
-              <w:szCs w:val="24"/>
-              <w:u w:val="none"/>
-              <w:shd w:fill="auto" w:val="clear"/>
-              <w:vertAlign w:val="baseline"/>
-            </w:rPr>
-          </w:pPr>
-          <w:hyperlink w:anchor="_uabaazv9ubiy">
-            <w:r>
-              <w:rPr>
-                <w:rFonts w:ascii="Times New Roman" w:cs="Times New Roman" w:eastAsia="Times New Roman" w:hAnsi="Times New Roman"/>
-                <w:b w:val="0"/>
-                <w:i w:val="0"/>
-                <w:smallCaps w:val="0"/>
-                <w:strike w:val="0"/>
-                <w:color w:val="000000"/>
-                <w:sz w:val="24"/>
-                <w:szCs w:val="24"/>
-                <w:u w:val="none"/>
-                <w:shd w:fill="auto" w:val="clear"/>
-                <w:vertAlign w:val="baseline"/>
-                <w:rtl w:val="0"/>
-              </w:rPr>
-              <w:t xml:space="preserve">Memento Pattern</w:t>
-            </w:r>
-          </w:hyperlink>
-          <w:r>
-            <w:rPr>
-              <w:rFonts w:ascii="Times New Roman" w:cs="Times New Roman" w:eastAsia="Times New Roman" w:hAnsi="Times New Roman"/>
-              <w:b w:val="0"/>
-              <w:i w:val="0"/>
-              <w:smallCaps w:val="0"/>
-              <w:strike w:val="0"/>
-              <w:color w:val="000000"/>
-              <w:sz w:val="24"/>
-              <w:szCs w:val="24"/>
-              <w:u w:val="none"/>
-              <w:shd w:fill="auto" w:val="clear"/>
-              <w:vertAlign w:val="baseline"/>
-              <w:rtl w:val="0"/>
-            </w:rPr>
-            <w:tab/>
-          </w:r>
-          <w:r>
-            <w:fldChar w:fldCharType="begin"/>
-            <w:instrText xml:space="preserve"> PAGEREF _uabaazv9ubiy \h </w:instrText>
-            <w:fldChar w:fldCharType="separate"/>
-          </w:r>
-          <w:r>
-            <w:rPr>
-              <w:rFonts w:ascii="Times New Roman" w:cs="Times New Roman" w:eastAsia="Times New Roman" w:hAnsi="Times New Roman"/>
-              <w:b w:val="0"/>
-              <w:i w:val="0"/>
-              <w:smallCaps w:val="0"/>
-              <w:strike w:val="0"/>
-              <w:color w:val="000000"/>
-              <w:sz w:val="24"/>
-              <w:szCs w:val="24"/>
-              <w:u w:val="none"/>
-              <w:shd w:fill="auto" w:val="clear"/>
-              <w:vertAlign w:val="baseline"/>
-              <w:rtl w:val="0"/>
-            </w:rPr>
-            <w:t xml:space="preserve">11</w:t>
-          </w:r>
-          <w:r>
-            <w:fldChar w:fldCharType="end"/>
-          </w:r>
-          <w:r>
-            <w:rPr>
-              <w:rtl w:val="0"/>
-            </w:rPr>
-          </w:r>
-        </w:p>
-        <w:p>
-          <w:pPr>
-            <w:tabs>
-              <w:tab w:val="right" w:pos="9025.511811023624"/>
-            </w:tabs>
             <w:spacing w:before="200" w:line="240" w:lineRule="auto"/>
             <w:ind w:left="0" w:firstLine="0"/>
             <w:rPr>
@@ -1332,7 +1420,7 @@
               <w:vertAlign w:val="baseline"/>
             </w:rPr>
           </w:pPr>
-          <w:hyperlink w:anchor="_2hii2ehy974y">
+          <w:hyperlink w:anchor="_pz6uwnscklkq">
             <w:r>
               <w:rPr>
                 <w:rFonts w:ascii="Times New Roman" w:cs="Times New Roman" w:eastAsia="Times New Roman" w:hAnsi="Times New Roman"/>
@@ -1348,7 +1436,7 @@
                 <w:vertAlign w:val="baseline"/>
                 <w:rtl w:val="0"/>
               </w:rPr>
-              <w:t xml:space="preserve">User Guide</w:t>
+              <w:t xml:space="preserve">Discussion and explanation of each of the design patterns applied to the application</w:t>
             </w:r>
           </w:hyperlink>
           <w:r>
@@ -1370,7 +1458,7 @@
           </w:r>
           <w:r>
             <w:fldChar w:fldCharType="begin"/>
-            <w:instrText xml:space="preserve"> PAGEREF _2hii2ehy974y \h </w:instrText>
+            <w:instrText xml:space="preserve"> PAGEREF _pz6uwnscklkq \h </w:instrText>
             <w:fldChar w:fldCharType="separate"/>
           </w:r>
           <w:r>
@@ -1388,7 +1476,7 @@
               <w:vertAlign w:val="baseline"/>
               <w:rtl w:val="0"/>
             </w:rPr>
-            <w:t xml:space="preserve">12</w:t>
+            <w:t xml:space="preserve">10</w:t>
           </w:r>
           <w:r>
             <w:fldChar w:fldCharType="end"/>
@@ -1420,7 +1508,7 @@
               <w:vertAlign w:val="baseline"/>
             </w:rPr>
           </w:pPr>
-          <w:hyperlink w:anchor="_alx0235d1ok3">
+          <w:hyperlink w:anchor="_hci4befb1q6w">
             <w:r>
               <w:rPr>
                 <w:rFonts w:ascii="Times New Roman" w:cs="Times New Roman" w:eastAsia="Times New Roman" w:hAnsi="Times New Roman"/>
@@ -1436,7 +1524,7 @@
                 <w:vertAlign w:val="baseline"/>
                 <w:rtl w:val="0"/>
               </w:rPr>
-              <w:t xml:space="preserve">Installation</w:t>
+              <w:t xml:space="preserve">Command patterns</w:t>
             </w:r>
           </w:hyperlink>
           <w:r>
@@ -1458,7 +1546,95 @@
           </w:r>
           <w:r>
             <w:fldChar w:fldCharType="begin"/>
-            <w:instrText xml:space="preserve"> PAGEREF _alx0235d1ok3 \h </w:instrText>
+            <w:instrText xml:space="preserve"> PAGEREF _hci4befb1q6w \h </w:instrText>
+            <w:fldChar w:fldCharType="separate"/>
+          </w:r>
+          <w:r>
+            <w:rPr>
+              <w:rFonts w:ascii="Times New Roman" w:cs="Times New Roman" w:eastAsia="Times New Roman" w:hAnsi="Times New Roman"/>
+              <w:b w:val="0"/>
+              <w:i w:val="0"/>
+              <w:smallCaps w:val="0"/>
+              <w:strike w:val="0"/>
+              <w:color w:val="000000"/>
+              <w:sz w:val="24"/>
+              <w:szCs w:val="24"/>
+              <w:u w:val="none"/>
+              <w:shd w:fill="auto" w:val="clear"/>
+              <w:vertAlign w:val="baseline"/>
+              <w:rtl w:val="0"/>
+            </w:rPr>
+            <w:t xml:space="preserve">10</w:t>
+          </w:r>
+          <w:r>
+            <w:fldChar w:fldCharType="end"/>
+          </w:r>
+          <w:r>
+            <w:rPr>
+              <w:rtl w:val="0"/>
+            </w:rPr>
+          </w:r>
+        </w:p>
+        <w:p>
+          <w:pPr>
+            <w:tabs>
+              <w:tab w:val="right" w:pos="9025.511811023624"/>
+            </w:tabs>
+            <w:spacing w:before="60" w:line="240" w:lineRule="auto"/>
+            <w:ind w:left="360" w:firstLine="0"/>
+            <w:rPr>
+              <w:rFonts w:ascii="Times New Roman" w:cs="Times New Roman" w:eastAsia="Times New Roman" w:hAnsi="Times New Roman"/>
+              <w:b w:val="0"/>
+              <w:i w:val="0"/>
+              <w:smallCaps w:val="0"/>
+              <w:strike w:val="0"/>
+              <w:color w:val="000000"/>
+              <w:sz w:val="24"/>
+              <w:szCs w:val="24"/>
+              <w:u w:val="none"/>
+              <w:shd w:fill="auto" w:val="clear"/>
+              <w:vertAlign w:val="baseline"/>
+            </w:rPr>
+          </w:pPr>
+          <w:hyperlink w:anchor="_jl90c3oug3ix">
+            <w:r>
+              <w:rPr>
+                <w:rFonts w:ascii="Times New Roman" w:cs="Times New Roman" w:eastAsia="Times New Roman" w:hAnsi="Times New Roman"/>
+                <w:b w:val="0"/>
+                <w:i w:val="0"/>
+                <w:smallCaps w:val="0"/>
+                <w:strike w:val="0"/>
+                <w:color w:val="000000"/>
+                <w:sz w:val="24"/>
+                <w:szCs w:val="24"/>
+                <w:u w:val="none"/>
+                <w:shd w:fill="auto" w:val="clear"/>
+                <w:vertAlign w:val="baseline"/>
+                <w:rtl w:val="0"/>
+              </w:rPr>
+              <w:t xml:space="preserve">Factory patterns</w:t>
+            </w:r>
+          </w:hyperlink>
+          <w:r>
+            <w:rPr>
+              <w:rFonts w:ascii="Times New Roman" w:cs="Times New Roman" w:eastAsia="Times New Roman" w:hAnsi="Times New Roman"/>
+              <w:b w:val="0"/>
+              <w:i w:val="0"/>
+              <w:smallCaps w:val="0"/>
+              <w:strike w:val="0"/>
+              <w:color w:val="000000"/>
+              <w:sz w:val="24"/>
+              <w:szCs w:val="24"/>
+              <w:u w:val="none"/>
+              <w:shd w:fill="auto" w:val="clear"/>
+              <w:vertAlign w:val="baseline"/>
+              <w:rtl w:val="0"/>
+            </w:rPr>
+            <w:tab/>
+          </w:r>
+          <w:r>
+            <w:fldChar w:fldCharType="begin"/>
+            <w:instrText xml:space="preserve"> PAGEREF _jl90c3oug3ix \h </w:instrText>
             <w:fldChar w:fldCharType="separate"/>
           </w:r>
           <w:r>
@@ -1508,7 +1684,7 @@
               <w:vertAlign w:val="baseline"/>
             </w:rPr>
           </w:pPr>
-          <w:hyperlink w:anchor="_3qt7qjzhbvey">
+          <w:hyperlink w:anchor="_uabaazv9ubiy">
             <w:r>
               <w:rPr>
                 <w:rFonts w:ascii="Times New Roman" w:cs="Times New Roman" w:eastAsia="Times New Roman" w:hAnsi="Times New Roman"/>
@@ -1524,7 +1700,7 @@
                 <w:vertAlign w:val="baseline"/>
                 <w:rtl w:val="0"/>
               </w:rPr>
-              <w:t xml:space="preserve">Program Manual</w:t>
+              <w:t xml:space="preserve">Memento Pattern</w:t>
             </w:r>
           </w:hyperlink>
           <w:r>
@@ -1546,95 +1722,7 @@
           </w:r>
           <w:r>
             <w:fldChar w:fldCharType="begin"/>
-            <w:instrText xml:space="preserve"> PAGEREF _3qt7qjzhbvey \h </w:instrText>
-            <w:fldChar w:fldCharType="separate"/>
-          </w:r>
-          <w:r>
-            <w:rPr>
-              <w:rFonts w:ascii="Times New Roman" w:cs="Times New Roman" w:eastAsia="Times New Roman" w:hAnsi="Times New Roman"/>
-              <w:b w:val="0"/>
-              <w:i w:val="0"/>
-              <w:smallCaps w:val="0"/>
-              <w:strike w:val="0"/>
-              <w:color w:val="000000"/>
-              <w:sz w:val="24"/>
-              <w:szCs w:val="24"/>
-              <w:u w:val="none"/>
-              <w:shd w:fill="auto" w:val="clear"/>
-              <w:vertAlign w:val="baseline"/>
-              <w:rtl w:val="0"/>
-            </w:rPr>
-            <w:t xml:space="preserve">13</w:t>
-          </w:r>
-          <w:r>
-            <w:fldChar w:fldCharType="end"/>
-          </w:r>
-          <w:r>
-            <w:rPr>
-              <w:rtl w:val="0"/>
-            </w:rPr>
-          </w:r>
-        </w:p>
-        <w:p>
-          <w:pPr>
-            <w:tabs>
-              <w:tab w:val="right" w:pos="9025.511811023624"/>
-            </w:tabs>
-            <w:spacing w:before="60" w:line="240" w:lineRule="auto"/>
-            <w:ind w:left="720" w:firstLine="0"/>
-            <w:rPr>
-              <w:rFonts w:ascii="Times New Roman" w:cs="Times New Roman" w:eastAsia="Times New Roman" w:hAnsi="Times New Roman"/>
-              <w:b w:val="0"/>
-              <w:i w:val="0"/>
-              <w:smallCaps w:val="0"/>
-              <w:strike w:val="0"/>
-              <w:color w:val="000000"/>
-              <w:sz w:val="24"/>
-              <w:szCs w:val="24"/>
-              <w:u w:val="none"/>
-              <w:shd w:fill="auto" w:val="clear"/>
-              <w:vertAlign w:val="baseline"/>
-            </w:rPr>
-          </w:pPr>
-          <w:hyperlink w:anchor="_vfzmogz1mr15">
-            <w:r>
-              <w:rPr>
-                <w:rFonts w:ascii="Times New Roman" w:cs="Times New Roman" w:eastAsia="Times New Roman" w:hAnsi="Times New Roman"/>
-                <w:b w:val="0"/>
-                <w:i w:val="0"/>
-                <w:smallCaps w:val="0"/>
-                <w:strike w:val="0"/>
-                <w:color w:val="000000"/>
-                <w:sz w:val="24"/>
-                <w:szCs w:val="24"/>
-                <w:u w:val="none"/>
-                <w:shd w:fill="auto" w:val="clear"/>
-                <w:vertAlign w:val="baseline"/>
-                <w:rtl w:val="0"/>
-              </w:rPr>
-              <w:t xml:space="preserve">Edit Menu(Command “e”)</w:t>
-            </w:r>
-          </w:hyperlink>
-          <w:r>
-            <w:rPr>
-              <w:rFonts w:ascii="Times New Roman" w:cs="Times New Roman" w:eastAsia="Times New Roman" w:hAnsi="Times New Roman"/>
-              <w:b w:val="0"/>
-              <w:i w:val="0"/>
-              <w:smallCaps w:val="0"/>
-              <w:strike w:val="0"/>
-              <w:color w:val="000000"/>
-              <w:sz w:val="24"/>
-              <w:szCs w:val="24"/>
-              <w:u w:val="none"/>
-              <w:shd w:fill="auto" w:val="clear"/>
-              <w:vertAlign w:val="baseline"/>
-              <w:rtl w:val="0"/>
-            </w:rPr>
-            <w:tab/>
-          </w:r>
-          <w:r>
-            <w:fldChar w:fldCharType="begin"/>
-            <w:instrText xml:space="preserve"> PAGEREF _vfzmogz1mr15 \h </w:instrText>
+            <w:instrText xml:space="preserve"> PAGEREF _uabaazv9ubiy \h </w:instrText>
             <w:fldChar w:fldCharType="separate"/>
           </w:r>
           <w:r>
@@ -1668,8 +1756,96 @@
             <w:tabs>
               <w:tab w:val="right" w:pos="9025.511811023624"/>
             </w:tabs>
+            <w:spacing w:before="200" w:line="240" w:lineRule="auto"/>
+            <w:ind w:left="0" w:firstLine="0"/>
+            <w:rPr>
+              <w:rFonts w:ascii="Times New Roman" w:cs="Times New Roman" w:eastAsia="Times New Roman" w:hAnsi="Times New Roman"/>
+              <w:b w:val="1"/>
+              <w:i w:val="0"/>
+              <w:smallCaps w:val="0"/>
+              <w:strike w:val="0"/>
+              <w:color w:val="000000"/>
+              <w:sz w:val="24"/>
+              <w:szCs w:val="24"/>
+              <w:u w:val="none"/>
+              <w:shd w:fill="auto" w:val="clear"/>
+              <w:vertAlign w:val="baseline"/>
+            </w:rPr>
+          </w:pPr>
+          <w:hyperlink w:anchor="_2hii2ehy974y">
+            <w:r>
+              <w:rPr>
+                <w:rFonts w:ascii="Times New Roman" w:cs="Times New Roman" w:eastAsia="Times New Roman" w:hAnsi="Times New Roman"/>
+                <w:b w:val="1"/>
+                <w:i w:val="0"/>
+                <w:smallCaps w:val="0"/>
+                <w:strike w:val="0"/>
+                <w:color w:val="000000"/>
+                <w:sz w:val="24"/>
+                <w:szCs w:val="24"/>
+                <w:u w:val="none"/>
+                <w:shd w:fill="auto" w:val="clear"/>
+                <w:vertAlign w:val="baseline"/>
+                <w:rtl w:val="0"/>
+              </w:rPr>
+              <w:t xml:space="preserve">User Guide</w:t>
+            </w:r>
+          </w:hyperlink>
+          <w:r>
+            <w:rPr>
+              <w:rFonts w:ascii="Times New Roman" w:cs="Times New Roman" w:eastAsia="Times New Roman" w:hAnsi="Times New Roman"/>
+              <w:b w:val="1"/>
+              <w:i w:val="0"/>
+              <w:smallCaps w:val="0"/>
+              <w:strike w:val="0"/>
+              <w:color w:val="000000"/>
+              <w:sz w:val="24"/>
+              <w:szCs w:val="24"/>
+              <w:u w:val="none"/>
+              <w:shd w:fill="auto" w:val="clear"/>
+              <w:vertAlign w:val="baseline"/>
+              <w:rtl w:val="0"/>
+            </w:rPr>
+            <w:tab/>
+          </w:r>
+          <w:r>
+            <w:fldChar w:fldCharType="begin"/>
+            <w:instrText xml:space="preserve"> PAGEREF _2hii2ehy974y \h </w:instrText>
+            <w:fldChar w:fldCharType="separate"/>
+          </w:r>
+          <w:r>
+            <w:rPr>
+              <w:rFonts w:ascii="Times New Roman" w:cs="Times New Roman" w:eastAsia="Times New Roman" w:hAnsi="Times New Roman"/>
+              <w:b w:val="1"/>
+              <w:i w:val="0"/>
+              <w:smallCaps w:val="0"/>
+              <w:strike w:val="0"/>
+              <w:color w:val="000000"/>
+              <w:sz w:val="24"/>
+              <w:szCs w:val="24"/>
+              <w:u w:val="none"/>
+              <w:shd w:fill="auto" w:val="clear"/>
+              <w:vertAlign w:val="baseline"/>
+              <w:rtl w:val="0"/>
+            </w:rPr>
+            <w:t xml:space="preserve">15</w:t>
+          </w:r>
+          <w:r>
+            <w:fldChar w:fldCharType="end"/>
+          </w:r>
+          <w:r>
+            <w:rPr>
+              <w:rtl w:val="0"/>
+            </w:rPr>
+          </w:r>
+        </w:p>
+        <w:p>
+          <w:pPr>
+            <w:tabs>
+              <w:tab w:val="right" w:pos="9025.511811023624"/>
+            </w:tabs>
             <w:spacing w:before="60" w:line="240" w:lineRule="auto"/>
-            <w:ind w:left="720" w:firstLine="0"/>
+            <w:ind w:left="360" w:firstLine="0"/>
             <w:rPr>
               <w:rFonts w:ascii="Times New Roman" w:cs="Times New Roman" w:eastAsia="Times New Roman" w:hAnsi="Times New Roman"/>
               <w:b w:val="0"/>
@@ -1684,7 +1860,7 @@
               <w:vertAlign w:val="baseline"/>
             </w:rPr>
           </w:pPr>
-          <w:hyperlink w:anchor="_d0oxknlxesdy">
+          <w:hyperlink w:anchor="_alx0235d1ok3">
             <w:r>
               <w:rPr>
                 <w:rFonts w:ascii="Times New Roman" w:cs="Times New Roman" w:eastAsia="Times New Roman" w:hAnsi="Times New Roman"/>
@@ -1700,7 +1876,7 @@
                 <w:vertAlign w:val="baseline"/>
                 <w:rtl w:val="0"/>
               </w:rPr>
-              <w:t xml:space="preserve">Show Menu(Command “s”)</w:t>
+              <w:t xml:space="preserve">Installation</w:t>
             </w:r>
           </w:hyperlink>
           <w:r>
@@ -1722,7 +1898,7 @@
           </w:r>
           <w:r>
             <w:fldChar w:fldCharType="begin"/>
-            <w:instrText xml:space="preserve"> PAGEREF _d0oxknlxesdy \h </w:instrText>
+            <w:instrText xml:space="preserve"> PAGEREF _alx0235d1ok3 \h </w:instrText>
             <w:fldChar w:fldCharType="separate"/>
           </w:r>
           <w:r>
@@ -1757,7 +1933,7 @@
               <w:tab w:val="right" w:pos="9025.511811023624"/>
             </w:tabs>
             <w:spacing w:before="60" w:line="240" w:lineRule="auto"/>
-            <w:ind w:left="720" w:firstLine="0"/>
+            <w:ind w:left="360" w:firstLine="0"/>
             <w:rPr>
               <w:rFonts w:ascii="Times New Roman" w:cs="Times New Roman" w:eastAsia="Times New Roman" w:hAnsi="Times New Roman"/>
               <w:b w:val="0"/>
@@ -1772,7 +1948,7 @@
               <w:vertAlign w:val="baseline"/>
             </w:rPr>
           </w:pPr>
-          <w:hyperlink w:anchor="_pvitp836dhtu">
+          <w:hyperlink w:anchor="_3qt7qjzhbvey">
             <w:r>
               <w:rPr>
                 <w:rFonts w:ascii="Times New Roman" w:cs="Times New Roman" w:eastAsia="Times New Roman" w:hAnsi="Times New Roman"/>
@@ -1788,7 +1964,7 @@
                 <w:vertAlign w:val="baseline"/>
                 <w:rtl w:val="0"/>
               </w:rPr>
-              <w:t xml:space="preserve">Place Order(Command “p”)</w:t>
+              <w:t xml:space="preserve">Program Manual</w:t>
             </w:r>
           </w:hyperlink>
           <w:r>
@@ -1810,7 +1986,7 @@
           </w:r>
           <w:r>
             <w:fldChar w:fldCharType="begin"/>
-            <w:instrText xml:space="preserve"> PAGEREF _pvitp836dhtu \h </w:instrText>
+            <w:instrText xml:space="preserve"> PAGEREF _3qt7qjzhbvey \h </w:instrText>
             <w:fldChar w:fldCharType="separate"/>
           </w:r>
           <w:r>
@@ -1860,7 +2036,7 @@
               <w:vertAlign w:val="baseline"/>
             </w:rPr>
           </w:pPr>
-          <w:hyperlink w:anchor="_917jp02a3bu3">
+          <w:hyperlink w:anchor="_vfzmogz1mr15">
             <w:r>
               <w:rPr>
                 <w:rFonts w:ascii="Times New Roman" w:cs="Times New Roman" w:eastAsia="Times New Roman" w:hAnsi="Times New Roman"/>
@@ -1876,7 +2052,7 @@
                 <w:vertAlign w:val="baseline"/>
                 <w:rtl w:val="0"/>
               </w:rPr>
-              <w:t xml:space="preserve">List Outstanding Orders(Command “l”)</w:t>
+              <w:t xml:space="preserve">Edit Menu(Command “e”)</w:t>
             </w:r>
           </w:hyperlink>
           <w:r>
@@ -1898,7 +2074,7 @@
           </w:r>
           <w:r>
             <w:fldChar w:fldCharType="begin"/>
-            <w:instrText xml:space="preserve"> PAGEREF _917jp02a3bu3 \h </w:instrText>
+            <w:instrText xml:space="preserve"> PAGEREF _vfzmogz1mr15 \h </w:instrText>
             <w:fldChar w:fldCharType="separate"/>
           </w:r>
           <w:r>
@@ -1948,6 +2124,270 @@
               <w:vertAlign w:val="baseline"/>
             </w:rPr>
           </w:pPr>
+          <w:hyperlink w:anchor="_d0oxknlxesdy">
+            <w:r>
+              <w:rPr>
+                <w:rFonts w:ascii="Times New Roman" w:cs="Times New Roman" w:eastAsia="Times New Roman" w:hAnsi="Times New Roman"/>
+                <w:b w:val="0"/>
+                <w:i w:val="0"/>
+                <w:smallCaps w:val="0"/>
+                <w:strike w:val="0"/>
+                <w:color w:val="000000"/>
+                <w:sz w:val="24"/>
+                <w:szCs w:val="24"/>
+                <w:u w:val="none"/>
+                <w:shd w:fill="auto" w:val="clear"/>
+                <w:vertAlign w:val="baseline"/>
+                <w:rtl w:val="0"/>
+              </w:rPr>
+              <w:t xml:space="preserve">Show Menu(Command “s”)</w:t>
+            </w:r>
+          </w:hyperlink>
+          <w:r>
+            <w:rPr>
+              <w:rFonts w:ascii="Times New Roman" w:cs="Times New Roman" w:eastAsia="Times New Roman" w:hAnsi="Times New Roman"/>
+              <w:b w:val="0"/>
+              <w:i w:val="0"/>
+              <w:smallCaps w:val="0"/>
+              <w:strike w:val="0"/>
+              <w:color w:val="000000"/>
+              <w:sz w:val="24"/>
+              <w:szCs w:val="24"/>
+              <w:u w:val="none"/>
+              <w:shd w:fill="auto" w:val="clear"/>
+              <w:vertAlign w:val="baseline"/>
+              <w:rtl w:val="0"/>
+            </w:rPr>
+            <w:tab/>
+          </w:r>
+          <w:r>
+            <w:fldChar w:fldCharType="begin"/>
+            <w:instrText xml:space="preserve"> PAGEREF _d0oxknlxesdy \h </w:instrText>
+            <w:fldChar w:fldCharType="separate"/>
+          </w:r>
+          <w:r>
+            <w:rPr>
+              <w:rFonts w:ascii="Times New Roman" w:cs="Times New Roman" w:eastAsia="Times New Roman" w:hAnsi="Times New Roman"/>
+              <w:b w:val="0"/>
+              <w:i w:val="0"/>
+              <w:smallCaps w:val="0"/>
+              <w:strike w:val="0"/>
+              <w:color w:val="000000"/>
+              <w:sz w:val="24"/>
+              <w:szCs w:val="24"/>
+              <w:u w:val="none"/>
+              <w:shd w:fill="auto" w:val="clear"/>
+              <w:vertAlign w:val="baseline"/>
+              <w:rtl w:val="0"/>
+            </w:rPr>
+            <w:t xml:space="preserve">18</w:t>
+          </w:r>
+          <w:r>
+            <w:fldChar w:fldCharType="end"/>
+          </w:r>
+          <w:r>
+            <w:rPr>
+              <w:rtl w:val="0"/>
+            </w:rPr>
+          </w:r>
+        </w:p>
+        <w:p>
+          <w:pPr>
+            <w:tabs>
+              <w:tab w:val="right" w:pos="9025.511811023624"/>
+            </w:tabs>
+            <w:spacing w:before="60" w:line="240" w:lineRule="auto"/>
+            <w:ind w:left="720" w:firstLine="0"/>
+            <w:rPr>
+              <w:rFonts w:ascii="Times New Roman" w:cs="Times New Roman" w:eastAsia="Times New Roman" w:hAnsi="Times New Roman"/>
+              <w:b w:val="0"/>
+              <w:i w:val="0"/>
+              <w:smallCaps w:val="0"/>
+              <w:strike w:val="0"/>
+              <w:color w:val="000000"/>
+              <w:sz w:val="24"/>
+              <w:szCs w:val="24"/>
+              <w:u w:val="none"/>
+              <w:shd w:fill="auto" w:val="clear"/>
+              <w:vertAlign w:val="baseline"/>
+            </w:rPr>
+          </w:pPr>
+          <w:hyperlink w:anchor="_pvitp836dhtu">
+            <w:r>
+              <w:rPr>
+                <w:rFonts w:ascii="Times New Roman" w:cs="Times New Roman" w:eastAsia="Times New Roman" w:hAnsi="Times New Roman"/>
+                <w:b w:val="0"/>
+                <w:i w:val="0"/>
+                <w:smallCaps w:val="0"/>
+                <w:strike w:val="0"/>
+                <w:color w:val="000000"/>
+                <w:sz w:val="24"/>
+                <w:szCs w:val="24"/>
+                <w:u w:val="none"/>
+                <w:shd w:fill="auto" w:val="clear"/>
+                <w:vertAlign w:val="baseline"/>
+                <w:rtl w:val="0"/>
+              </w:rPr>
+              <w:t xml:space="preserve">Place Order(Command “p”)</w:t>
+            </w:r>
+          </w:hyperlink>
+          <w:r>
+            <w:rPr>
+              <w:rFonts w:ascii="Times New Roman" w:cs="Times New Roman" w:eastAsia="Times New Roman" w:hAnsi="Times New Roman"/>
+              <w:b w:val="0"/>
+              <w:i w:val="0"/>
+              <w:smallCaps w:val="0"/>
+              <w:strike w:val="0"/>
+              <w:color w:val="000000"/>
+              <w:sz w:val="24"/>
+              <w:szCs w:val="24"/>
+              <w:u w:val="none"/>
+              <w:shd w:fill="auto" w:val="clear"/>
+              <w:vertAlign w:val="baseline"/>
+              <w:rtl w:val="0"/>
+            </w:rPr>
+            <w:tab/>
+          </w:r>
+          <w:r>
+            <w:fldChar w:fldCharType="begin"/>
+            <w:instrText xml:space="preserve"> PAGEREF _pvitp836dhtu \h </w:instrText>
+            <w:fldChar w:fldCharType="separate"/>
+          </w:r>
+          <w:r>
+            <w:rPr>
+              <w:rFonts w:ascii="Times New Roman" w:cs="Times New Roman" w:eastAsia="Times New Roman" w:hAnsi="Times New Roman"/>
+              <w:b w:val="0"/>
+              <w:i w:val="0"/>
+              <w:smallCaps w:val="0"/>
+              <w:strike w:val="0"/>
+              <w:color w:val="000000"/>
+              <w:sz w:val="24"/>
+              <w:szCs w:val="24"/>
+              <w:u w:val="none"/>
+              <w:shd w:fill="auto" w:val="clear"/>
+              <w:vertAlign w:val="baseline"/>
+              <w:rtl w:val="0"/>
+            </w:rPr>
+            <w:t xml:space="preserve">19</w:t>
+          </w:r>
+          <w:r>
+            <w:fldChar w:fldCharType="end"/>
+          </w:r>
+          <w:r>
+            <w:rPr>
+              <w:rtl w:val="0"/>
+            </w:rPr>
+          </w:r>
+        </w:p>
+        <w:p>
+          <w:pPr>
+            <w:tabs>
+              <w:tab w:val="right" w:pos="9025.511811023624"/>
+            </w:tabs>
+            <w:spacing w:before="60" w:line="240" w:lineRule="auto"/>
+            <w:ind w:left="720" w:firstLine="0"/>
+            <w:rPr>
+              <w:rFonts w:ascii="Times New Roman" w:cs="Times New Roman" w:eastAsia="Times New Roman" w:hAnsi="Times New Roman"/>
+              <w:b w:val="0"/>
+              <w:i w:val="0"/>
+              <w:smallCaps w:val="0"/>
+              <w:strike w:val="0"/>
+              <w:color w:val="000000"/>
+              <w:sz w:val="24"/>
+              <w:szCs w:val="24"/>
+              <w:u w:val="none"/>
+              <w:shd w:fill="auto" w:val="clear"/>
+              <w:vertAlign w:val="baseline"/>
+            </w:rPr>
+          </w:pPr>
+          <w:hyperlink w:anchor="_917jp02a3bu3">
+            <w:r>
+              <w:rPr>
+                <w:rFonts w:ascii="Times New Roman" w:cs="Times New Roman" w:eastAsia="Times New Roman" w:hAnsi="Times New Roman"/>
+                <w:b w:val="0"/>
+                <w:i w:val="0"/>
+                <w:smallCaps w:val="0"/>
+                <w:strike w:val="0"/>
+                <w:color w:val="000000"/>
+                <w:sz w:val="24"/>
+                <w:szCs w:val="24"/>
+                <w:u w:val="none"/>
+                <w:shd w:fill="auto" w:val="clear"/>
+                <w:vertAlign w:val="baseline"/>
+                <w:rtl w:val="0"/>
+              </w:rPr>
+              <w:t xml:space="preserve">List Outstanding Orders(Command “l”)</w:t>
+            </w:r>
+          </w:hyperlink>
+          <w:r>
+            <w:rPr>
+              <w:rFonts w:ascii="Times New Roman" w:cs="Times New Roman" w:eastAsia="Times New Roman" w:hAnsi="Times New Roman"/>
+              <w:b w:val="0"/>
+              <w:i w:val="0"/>
+              <w:smallCaps w:val="0"/>
+              <w:strike w:val="0"/>
+              <w:color w:val="000000"/>
+              <w:sz w:val="24"/>
+              <w:szCs w:val="24"/>
+              <w:u w:val="none"/>
+              <w:shd w:fill="auto" w:val="clear"/>
+              <w:vertAlign w:val="baseline"/>
+              <w:rtl w:val="0"/>
+            </w:rPr>
+            <w:tab/>
+          </w:r>
+          <w:r>
+            <w:fldChar w:fldCharType="begin"/>
+            <w:instrText xml:space="preserve"> PAGEREF _917jp02a3bu3 \h </w:instrText>
+            <w:fldChar w:fldCharType="separate"/>
+          </w:r>
+          <w:r>
+            <w:rPr>
+              <w:rFonts w:ascii="Times New Roman" w:cs="Times New Roman" w:eastAsia="Times New Roman" w:hAnsi="Times New Roman"/>
+              <w:b w:val="0"/>
+              <w:i w:val="0"/>
+              <w:smallCaps w:val="0"/>
+              <w:strike w:val="0"/>
+              <w:color w:val="000000"/>
+              <w:sz w:val="24"/>
+              <w:szCs w:val="24"/>
+              <w:u w:val="none"/>
+              <w:shd w:fill="auto" w:val="clear"/>
+              <w:vertAlign w:val="baseline"/>
+              <w:rtl w:val="0"/>
+            </w:rPr>
+            <w:t xml:space="preserve">20</w:t>
+          </w:r>
+          <w:r>
+            <w:fldChar w:fldCharType="end"/>
+          </w:r>
+          <w:r>
+            <w:rPr>
+              <w:rtl w:val="0"/>
+            </w:rPr>
+          </w:r>
+        </w:p>
+        <w:p>
+          <w:pPr>
+            <w:tabs>
+              <w:tab w:val="right" w:pos="9025.511811023624"/>
+            </w:tabs>
+            <w:spacing w:before="60" w:line="240" w:lineRule="auto"/>
+            <w:ind w:left="720" w:firstLine="0"/>
+            <w:rPr>
+              <w:rFonts w:ascii="Times New Roman" w:cs="Times New Roman" w:eastAsia="Times New Roman" w:hAnsi="Times New Roman"/>
+              <w:b w:val="0"/>
+              <w:i w:val="0"/>
+              <w:smallCaps w:val="0"/>
+              <w:strike w:val="0"/>
+              <w:color w:val="000000"/>
+              <w:sz w:val="24"/>
+              <w:szCs w:val="24"/>
+              <w:u w:val="none"/>
+              <w:shd w:fill="auto" w:val="clear"/>
+              <w:vertAlign w:val="baseline"/>
+            </w:rPr>
+          </w:pPr>
           <w:hyperlink w:anchor="_es58eo3oxkmg">
             <w:r>
               <w:rPr>
@@ -2004,7 +2444,7 @@
               <w:vertAlign w:val="baseline"/>
               <w:rtl w:val="0"/>
             </w:rPr>
-            <w:t xml:space="preserve">17</w:t>
+            <w:t xml:space="preserve">20</w:t>
           </w:r>
           <w:r>
             <w:fldChar w:fldCharType="end"/>
@@ -2092,7 +2532,7 @@
               <w:vertAlign w:val="baseline"/>
               <w:rtl w:val="0"/>
             </w:rPr>
-            <w:t xml:space="preserve">17</w:t>
+            <w:t xml:space="preserve">20</w:t>
           </w:r>
           <w:r>
             <w:fldChar w:fldCharType="end"/>
@@ -2180,7 +2620,7 @@
               <w:vertAlign w:val="baseline"/>
               <w:rtl w:val="0"/>
             </w:rPr>
-            <w:t xml:space="preserve">18</w:t>
+            <w:t xml:space="preserve">21</w:t>
           </w:r>
           <w:r>
             <w:fldChar w:fldCharType="end"/>
@@ -2640,34 +3080,48 @@
         <w:rPr>
           <w:rtl w:val="0"/>
         </w:rPr>
-        <w:t xml:space="preserve">Application Design(C</w:t>
-      </w:r>
-      <w:r>
-        <w:rPr>
-          <w:rtl w:val="0"/>
-        </w:rPr>
-        <w:t xml:space="preserve">lass diagram with dependencies)</w:t>
+        <w:t xml:space="preserve">Application Design</w:t>
       </w:r>
     </w:p>
     <w:p>
       <w:pPr>
+        <w:pStyle w:val="Heading2"/>
+        <w:rPr/>
+      </w:pPr>
+      <w:bookmarkStart w:colFirst="0" w:colLast="0" w:name="_6loci3bcf7c9" w:id="3"/>
+      <w:bookmarkEnd w:id="3"/>
+      <w:r>
+        <w:rPr>
+          <w:rtl w:val="0"/>
+        </w:rPr>
+        <w:t xml:space="preserve">Entire Program </w:t>
+      </w:r>
+      <w:r>
+        <w:rPr>
+          <w:rtl w:val="0"/>
+        </w:rPr>
+        <w:t xml:space="preserve">Class diagram(with dependencies)</w:t>
+      </w:r>
+    </w:p>
+    <w:p>
+      <w:pPr>
         <w:pStyle w:val="Heading1"/>
         <w:rPr/>
       </w:pPr>
-      <w:bookmarkStart w:colFirst="0" w:colLast="0" w:name="_e2uwdlo1htzl" w:id="3"/>
-      <w:bookmarkEnd w:id="3"/>
+      <w:bookmarkStart w:colFirst="0" w:colLast="0" w:name="_e2uwdlo1htzl" w:id="4"/>
+      <w:bookmarkEnd w:id="4"/>
       <w:r>
         <w:rPr/>
         <w:drawing>
           <wp:inline distB="114300" distT="114300" distL="114300" distR="114300">
             <wp:extent cx="5731200" cy="7581900"/>
             <wp:effectExtent b="0" l="0" r="0" t="0"/>
-            <wp:docPr id="22" name="image26.png"/>
+            <wp:docPr id="26" name="image33.png"/>
             <a:graphic>
               <a:graphicData uri="http://schemas.openxmlformats.org/drawingml/2006/picture">
                 <pic:pic>
                   <pic:nvPicPr>
-                    <pic:cNvPr id="0" name="image26.png"/>
+                    <pic:cNvPr id="0" name="image33.png"/>
                     <pic:cNvPicPr preferRelativeResize="0"/>
                   </pic:nvPicPr>
                   <pic:blipFill>
@@ -2702,21 +3156,16 @@
     </w:p>
     <w:p>
       <w:pPr>
-        <w:pStyle w:val="Heading1"/>
-        <w:rPr>
-          <w:sz w:val="36"/>
-          <w:szCs w:val="36"/>
-        </w:rPr>
-      </w:pPr>
-      <w:bookmarkStart w:colFirst="0" w:colLast="0" w:name="_fd9po1ndlare" w:id="4"/>
-      <w:bookmarkEnd w:id="4"/>
+        <w:pStyle w:val="Heading2"/>
+        <w:rPr/>
+      </w:pPr>
+      <w:bookmarkStart w:colFirst="0" w:colLast="0" w:name="_fd9po1ndlare" w:id="5"/>
+      <w:bookmarkEnd w:id="5"/>
       <w:r>
         <w:rPr>
-          <w:sz w:val="36"/>
-          <w:szCs w:val="36"/>
           <w:rtl w:val="0"/>
         </w:rPr>
-        <w:t xml:space="preserve">Application Design(Class diagram without dependencies)</w:t>
+        <w:t xml:space="preserve">Entire Program Class diagram(without dependencies)</w:t>
       </w:r>
     </w:p>
     <w:p>
@@ -2729,12 +3178,12 @@
           <wp:inline distB="114300" distT="114300" distL="114300" distR="114300">
             <wp:extent cx="5731200" cy="3835400"/>
             <wp:effectExtent b="0" l="0" r="0" t="0"/>
-            <wp:docPr id="8" name="image29.png"/>
+            <wp:docPr id="10" name="image32.png"/>
             <a:graphic>
               <a:graphicData uri="http://schemas.openxmlformats.org/drawingml/2006/picture">
                 <pic:pic>
                   <pic:nvPicPr>
-                    <pic:cNvPr id="0" name="image29.png"/>
+                    <pic:cNvPr id="0" name="image32.png"/>
                     <pic:cNvPicPr preferRelativeResize="0"/>
                   </pic:nvPicPr>
                   <pic:blipFill>
@@ -2769,11 +3218,301 @@
     </w:p>
     <w:p>
       <w:pPr>
+        <w:pStyle w:val="Heading2"/>
+        <w:rPr/>
+      </w:pPr>
+      <w:bookmarkStart w:colFirst="0" w:colLast="0" w:name="_kjqo0qmy7wi" w:id="6"/>
+      <w:bookmarkEnd w:id="6"/>
+      <w:r>
+        <w:rPr>
+          <w:rtl w:val="0"/>
+        </w:rPr>
+        <w:t xml:space="preserve">Class Diagram(Command Factory)</w:t>
+      </w:r>
+    </w:p>
+    <w:p>
+      <w:pPr>
+        <w:rPr/>
+      </w:pPr>
+      <w:r>
+        <w:rPr/>
+        <w:drawing>
+          <wp:inline distB="114300" distT="114300" distL="114300" distR="114300">
+            <wp:extent cx="5731200" cy="3035300"/>
+            <wp:effectExtent b="0" l="0" r="0" t="0"/>
+            <wp:docPr id="18" name="image18.gif"/>
+            <a:graphic>
+              <a:graphicData uri="http://schemas.openxmlformats.org/drawingml/2006/picture">
+                <pic:pic>
+                  <pic:nvPicPr>
+                    <pic:cNvPr id="0" name="image18.gif"/>
+                    <pic:cNvPicPr preferRelativeResize="0"/>
+                  </pic:nvPicPr>
+                  <pic:blipFill>
+                    <a:blip r:embed="rId8"/>
+                    <a:srcRect b="0" l="0" r="0" t="0"/>
+                    <a:stretch>
+                      <a:fillRect/>
+                    </a:stretch>
+                  </pic:blipFill>
+                  <pic:spPr>
+                    <a:xfrm>
+                      <a:off x="0" y="0"/>
+                      <a:ext cx="5731200" cy="3035300"/>
+                    </a:xfrm>
+                    <a:prstGeom prst="rect"/>
+                    <a:ln/>
+                  </pic:spPr>
+                </pic:pic>
+              </a:graphicData>
+            </a:graphic>
+          </wp:inline>
+        </w:drawing>
+      </w:r>
+      <w:r>
+        <w:rPr>
+          <w:rtl w:val="0"/>
+        </w:rPr>
+      </w:r>
+    </w:p>
+    <w:p>
+      <w:pPr>
+        <w:rPr/>
+      </w:pPr>
+      <w:r>
+        <w:rPr>
+          <w:rtl w:val="0"/>
+        </w:rPr>
+      </w:r>
+    </w:p>
+    <w:p>
+      <w:pPr>
+        <w:pStyle w:val="Heading2"/>
+        <w:rPr/>
+      </w:pPr>
+      <w:bookmarkStart w:colFirst="0" w:colLast="0" w:name="_radfak8spfat" w:id="7"/>
+      <w:bookmarkEnd w:id="7"/>
+      <w:r>
+        <w:rPr>
+          <w:rtl w:val="0"/>
+        </w:rPr>
+        <w:t xml:space="preserve">Class Diagram(Menu Factory, Lunch Set Factory)</w:t>
+      </w:r>
+    </w:p>
+    <w:p>
+      <w:pPr>
+        <w:pStyle w:val="Heading2"/>
+        <w:rPr/>
+      </w:pPr>
+      <w:bookmarkStart w:colFirst="0" w:colLast="0" w:name="_rgx41sdrrrz8" w:id="8"/>
+      <w:bookmarkEnd w:id="8"/>
+      <w:r>
+        <w:rPr/>
+        <w:drawing>
+          <wp:inline distB="114300" distT="114300" distL="114300" distR="114300">
+            <wp:extent cx="5731200" cy="3467100"/>
+            <wp:effectExtent b="0" l="0" r="0" t="0"/>
+            <wp:docPr id="4" name="image4.gif"/>
+            <a:graphic>
+              <a:graphicData uri="http://schemas.openxmlformats.org/drawingml/2006/picture">
+                <pic:pic>
+                  <pic:nvPicPr>
+                    <pic:cNvPr id="0" name="image4.gif"/>
+                    <pic:cNvPicPr preferRelativeResize="0"/>
+                  </pic:nvPicPr>
+                  <pic:blipFill>
+                    <a:blip r:embed="rId9"/>
+                    <a:srcRect b="0" l="0" r="0" t="0"/>
+                    <a:stretch>
+                      <a:fillRect/>
+                    </a:stretch>
+                  </pic:blipFill>
+                  <pic:spPr>
+                    <a:xfrm>
+                      <a:off x="0" y="0"/>
+                      <a:ext cx="5731200" cy="3467100"/>
+                    </a:xfrm>
+                    <a:prstGeom prst="rect"/>
+                    <a:ln/>
+                  </pic:spPr>
+                </pic:pic>
+              </a:graphicData>
+            </a:graphic>
+          </wp:inline>
+        </w:drawing>
+      </w:r>
+      <w:r>
+        <w:br w:type="page"/>
+      </w:r>
+      <w:r>
+        <w:rPr>
+          <w:rtl w:val="0"/>
+        </w:rPr>
+      </w:r>
+    </w:p>
+    <w:p>
+      <w:pPr>
+        <w:pStyle w:val="Heading2"/>
+        <w:rPr/>
+      </w:pPr>
+      <w:bookmarkStart w:colFirst="0" w:colLast="0" w:name="_ms3ed5ype638" w:id="9"/>
+      <w:bookmarkEnd w:id="9"/>
+      <w:r>
+        <w:rPr>
+          <w:rtl w:val="0"/>
+        </w:rPr>
+        <w:t xml:space="preserve">Class Diagram(Command Pattern)</w:t>
+      </w:r>
+    </w:p>
+    <w:p>
+      <w:pPr>
+        <w:pStyle w:val="Heading2"/>
+        <w:rPr/>
+      </w:pPr>
+      <w:bookmarkStart w:colFirst="0" w:colLast="0" w:name="_3mstyla9v186" w:id="10"/>
+      <w:bookmarkEnd w:id="10"/>
+      <w:r>
+        <w:rPr/>
+        <w:drawing>
+          <wp:inline distB="114300" distT="114300" distL="114300" distR="114300">
+            <wp:extent cx="6196013" cy="2825543"/>
+            <wp:effectExtent b="0" l="0" r="0" t="0"/>
+            <wp:docPr id="15" name="image12.gif"/>
+            <a:graphic>
+              <a:graphicData uri="http://schemas.openxmlformats.org/drawingml/2006/picture">
+                <pic:pic>
+                  <pic:nvPicPr>
+                    <pic:cNvPr id="0" name="image12.gif"/>
+                    <pic:cNvPicPr preferRelativeResize="0"/>
+                  </pic:nvPicPr>
+                  <pic:blipFill>
+                    <a:blip r:embed="rId10"/>
+                    <a:srcRect b="0" l="0" r="0" t="0"/>
+                    <a:stretch>
+                      <a:fillRect/>
+                    </a:stretch>
+                  </pic:blipFill>
+                  <pic:spPr>
+                    <a:xfrm>
+                      <a:off x="0" y="0"/>
+                      <a:ext cx="6196013" cy="2825543"/>
+                    </a:xfrm>
+                    <a:prstGeom prst="rect"/>
+                    <a:ln/>
+                  </pic:spPr>
+                </pic:pic>
+              </a:graphicData>
+            </a:graphic>
+          </wp:inline>
+        </w:drawing>
+      </w:r>
+      <w:r>
+        <w:rPr>
+          <w:rtl w:val="0"/>
+        </w:rPr>
+      </w:r>
+    </w:p>
+    <w:p>
+      <w:pPr>
+        <w:pStyle w:val="Heading2"/>
+        <w:rPr/>
+      </w:pPr>
+      <w:bookmarkStart w:colFirst="0" w:colLast="0" w:name="_d04z71h1kq9p" w:id="11"/>
+      <w:bookmarkEnd w:id="11"/>
+      <w:r>
+        <w:br w:type="page"/>
+      </w:r>
+      <w:r>
+        <w:rPr>
+          <w:rtl w:val="0"/>
+        </w:rPr>
+      </w:r>
+    </w:p>
+    <w:p>
+      <w:pPr>
+        <w:pStyle w:val="Heading2"/>
+        <w:rPr/>
+      </w:pPr>
+      <w:bookmarkStart w:colFirst="0" w:colLast="0" w:name="_gr6wj7k16iwr" w:id="12"/>
+      <w:bookmarkEnd w:id="12"/>
+      <w:r>
+        <w:rPr>
+          <w:rtl w:val="0"/>
+        </w:rPr>
+        <w:t xml:space="preserve">Class Diagram(Memento Pattern)</w:t>
+      </w:r>
+    </w:p>
+    <w:p>
+      <w:pPr>
+        <w:pStyle w:val="Heading2"/>
+        <w:rPr/>
+      </w:pPr>
+      <w:bookmarkStart w:colFirst="0" w:colLast="0" w:name="_ao09hzim3j6y" w:id="13"/>
+      <w:bookmarkEnd w:id="13"/>
+      <w:r>
+        <w:rPr/>
+        <w:drawing>
+          <wp:inline distB="114300" distT="114300" distL="114300" distR="114300">
+            <wp:extent cx="5731200" cy="4660900"/>
+            <wp:effectExtent b="0" l="0" r="0" t="0"/>
+            <wp:docPr id="3" name="image5.png"/>
+            <a:graphic>
+              <a:graphicData uri="http://schemas.openxmlformats.org/drawingml/2006/picture">
+                <pic:pic>
+                  <pic:nvPicPr>
+                    <pic:cNvPr id="0" name="image5.png"/>
+                    <pic:cNvPicPr preferRelativeResize="0"/>
+                  </pic:nvPicPr>
+                  <pic:blipFill>
+                    <a:blip r:embed="rId11"/>
+                    <a:srcRect b="0" l="0" r="0" t="0"/>
+                    <a:stretch>
+                      <a:fillRect/>
+                    </a:stretch>
+                  </pic:blipFill>
+                  <pic:spPr>
+                    <a:xfrm>
+                      <a:off x="0" y="0"/>
+                      <a:ext cx="5731200" cy="4660900"/>
+                    </a:xfrm>
+                    <a:prstGeom prst="rect"/>
+                    <a:ln/>
+                  </pic:spPr>
+                </pic:pic>
+              </a:graphicData>
+            </a:graphic>
+          </wp:inline>
+        </w:drawing>
+      </w:r>
+      <w:r>
+        <w:rPr>
+          <w:rtl w:val="0"/>
+        </w:rPr>
+      </w:r>
+    </w:p>
+    <w:p>
+      <w:pPr>
         <w:pStyle w:val="Heading1"/>
         <w:rPr/>
       </w:pPr>
-      <w:bookmarkStart w:colFirst="0" w:colLast="0" w:name="_pz6uwnscklkq" w:id="5"/>
-      <w:bookmarkEnd w:id="5"/>
+      <w:bookmarkStart w:colFirst="0" w:colLast="0" w:name="_pz6uwnscklkq" w:id="14"/>
+      <w:bookmarkEnd w:id="14"/>
+      <w:r>
+        <w:br w:type="page"/>
+      </w:r>
+      <w:r>
+        <w:rPr>
+          <w:rtl w:val="0"/>
+        </w:rPr>
+      </w:r>
+    </w:p>
+    <w:p>
+      <w:pPr>
+        <w:pStyle w:val="Heading1"/>
+        <w:rPr/>
+      </w:pPr>
+      <w:bookmarkStart w:colFirst="0" w:colLast="0" w:name="_henxdqlss0es" w:id="15"/>
+      <w:bookmarkEnd w:id="15"/>
       <w:r>
         <w:rPr>
           <w:rtl w:val="0"/>
@@ -2789,8 +3528,8 @@
           <w:szCs w:val="32"/>
         </w:rPr>
       </w:pPr>
-      <w:bookmarkStart w:colFirst="0" w:colLast="0" w:name="_hci4befb1q6w" w:id="6"/>
-      <w:bookmarkEnd w:id="6"/>
+      <w:bookmarkStart w:colFirst="0" w:colLast="0" w:name="_hci4befb1q6w" w:id="16"/>
+      <w:bookmarkEnd w:id="16"/>
       <w:r>
         <w:rPr>
           <w:rtl w:val="0"/>
@@ -3567,8 +4306,8 @@
         <w:pStyle w:val="Heading2"/>
         <w:rPr/>
       </w:pPr>
-      <w:bookmarkStart w:colFirst="0" w:colLast="0" w:name="_jl90c3oug3ix" w:id="7"/>
-      <w:bookmarkEnd w:id="7"/>
+      <w:bookmarkStart w:colFirst="0" w:colLast="0" w:name="_jl90c3oug3ix" w:id="17"/>
+      <w:bookmarkEnd w:id="17"/>
       <w:r>
         <w:rPr>
           <w:rtl w:val="0"/>
@@ -5106,8 +5845,8 @@
         <w:pStyle w:val="Heading2"/>
         <w:rPr/>
       </w:pPr>
-      <w:bookmarkStart w:colFirst="0" w:colLast="0" w:name="_uabaazv9ubiy" w:id="8"/>
-      <w:bookmarkEnd w:id="8"/>
+      <w:bookmarkStart w:colFirst="0" w:colLast="0" w:name="_uabaazv9ubiy" w:id="18"/>
+      <w:bookmarkEnd w:id="18"/>
       <w:r>
         <w:rPr>
           <w:rtl w:val="0"/>
@@ -5514,8 +6253,8 @@
         <w:pStyle w:val="Heading1"/>
         <w:rPr/>
       </w:pPr>
-      <w:bookmarkStart w:colFirst="0" w:colLast="0" w:name="_2hii2ehy974y" w:id="9"/>
-      <w:bookmarkEnd w:id="9"/>
+      <w:bookmarkStart w:colFirst="0" w:colLast="0" w:name="_2hii2ehy974y" w:id="19"/>
+      <w:bookmarkEnd w:id="19"/>
       <w:r>
         <w:rPr>
           <w:rtl w:val="0"/>
@@ -5531,8 +6270,8 @@
           <w:szCs w:val="36"/>
         </w:rPr>
       </w:pPr>
-      <w:bookmarkStart w:colFirst="0" w:colLast="0" w:name="_alx0235d1ok3" w:id="10"/>
-      <w:bookmarkEnd w:id="10"/>
+      <w:bookmarkStart w:colFirst="0" w:colLast="0" w:name="_alx0235d1ok3" w:id="20"/>
+      <w:bookmarkEnd w:id="20"/>
       <w:r>
         <w:rPr>
           <w:rtl w:val="0"/>
@@ -5736,8 +6475,8 @@
         <w:pStyle w:val="Heading2"/>
         <w:rPr/>
       </w:pPr>
-      <w:bookmarkStart w:colFirst="0" w:colLast="0" w:name="_3qt7qjzhbvey" w:id="11"/>
-      <w:bookmarkEnd w:id="11"/>
+      <w:bookmarkStart w:colFirst="0" w:colLast="0" w:name="_3qt7qjzhbvey" w:id="21"/>
+      <w:bookmarkEnd w:id="21"/>
       <w:r>
         <w:rPr>
           <w:rtl w:val="0"/>
@@ -5765,7 +6504,7 @@
           <wp:inline distB="114300" distT="114300" distL="114300" distR="114300">
             <wp:extent cx="5731200" cy="1219200"/>
             <wp:effectExtent b="0" l="0" r="0" t="0"/>
-            <wp:docPr id="4" name="image6.png"/>
+            <wp:docPr id="6" name="image6.png"/>
             <a:graphic>
               <a:graphicData uri="http://schemas.openxmlformats.org/drawingml/2006/picture">
                 <pic:pic>
@@ -5774,7 +6513,7 @@
                     <pic:cNvPicPr preferRelativeResize="0"/>
                   </pic:nvPicPr>
                   <pic:blipFill>
-                    <a:blip r:embed="rId8"/>
+                    <a:blip r:embed="rId12"/>
                     <a:srcRect b="0" l="0" r="0" t="0"/>
                     <a:stretch>
                       <a:fillRect/>
@@ -6398,8 +7137,8 @@
         <w:pStyle w:val="Heading3"/>
         <w:rPr/>
       </w:pPr>
-      <w:bookmarkStart w:colFirst="0" w:colLast="0" w:name="_vfzmogz1mr15" w:id="12"/>
-      <w:bookmarkEnd w:id="12"/>
+      <w:bookmarkStart w:colFirst="0" w:colLast="0" w:name="_vfzmogz1mr15" w:id="22"/>
+      <w:bookmarkEnd w:id="22"/>
       <w:r>
         <w:rPr>
           <w:rtl w:val="0"/>
@@ -6435,16 +7174,16 @@
           <wp:inline distB="114300" distT="114300" distL="114300" distR="114300">
             <wp:extent cx="5210175" cy="1504950"/>
             <wp:effectExtent b="0" l="0" r="0" t="0"/>
-            <wp:docPr id="6" name="image11.png"/>
+            <wp:docPr id="8" name="image10.png"/>
             <a:graphic>
               <a:graphicData uri="http://schemas.openxmlformats.org/drawingml/2006/picture">
                 <pic:pic>
                   <pic:nvPicPr>
-                    <pic:cNvPr id="0" name="image11.png"/>
+                    <pic:cNvPr id="0" name="image10.png"/>
                     <pic:cNvPicPr preferRelativeResize="0"/>
                   </pic:nvPicPr>
                   <pic:blipFill>
-                    <a:blip r:embed="rId9"/>
+                    <a:blip r:embed="rId13"/>
                     <a:srcRect b="0" l="0" r="0" t="0"/>
                     <a:stretch>
                       <a:fillRect/>
@@ -6511,16 +7250,16 @@
           <wp:inline distB="114300" distT="114300" distL="114300" distR="114300">
             <wp:extent cx="5362575" cy="1790700"/>
             <wp:effectExtent b="0" l="0" r="0" t="0"/>
-            <wp:docPr id="10" name="image12.png"/>
+            <wp:docPr id="12" name="image11.png"/>
             <a:graphic>
               <a:graphicData uri="http://schemas.openxmlformats.org/drawingml/2006/picture">
                 <pic:pic>
                   <pic:nvPicPr>
-                    <pic:cNvPr id="0" name="image12.png"/>
+                    <pic:cNvPr id="0" name="image11.png"/>
                     <pic:cNvPicPr preferRelativeResize="0"/>
                   </pic:nvPicPr>
                   <pic:blipFill>
-                    <a:blip r:embed="rId10"/>
+                    <a:blip r:embed="rId14"/>
                     <a:srcRect b="0" l="0" r="0" t="0"/>
                     <a:stretch>
                       <a:fillRect/>
@@ -6587,16 +7326,16 @@
           <wp:inline distB="114300" distT="114300" distL="114300" distR="114300">
             <wp:extent cx="5495925" cy="1752600"/>
             <wp:effectExtent b="0" l="0" r="0" t="0"/>
-            <wp:docPr id="13" name="image23.png"/>
+            <wp:docPr id="16" name="image13.png"/>
             <a:graphic>
               <a:graphicData uri="http://schemas.openxmlformats.org/drawingml/2006/picture">
                 <pic:pic>
                   <pic:nvPicPr>
-                    <pic:cNvPr id="0" name="image23.png"/>
+                    <pic:cNvPr id="0" name="image13.png"/>
                     <pic:cNvPicPr preferRelativeResize="0"/>
                   </pic:nvPicPr>
                   <pic:blipFill>
-                    <a:blip r:embed="rId11"/>
+                    <a:blip r:embed="rId15"/>
                     <a:srcRect b="0" l="0" r="0" t="0"/>
                     <a:stretch>
                       <a:fillRect/>
@@ -6655,8 +7394,8 @@
           <w:b w:val="1"/>
         </w:rPr>
       </w:pPr>
-      <w:bookmarkStart w:colFirst="0" w:colLast="0" w:name="_d0oxknlxesdy" w:id="13"/>
-      <w:bookmarkEnd w:id="13"/>
+      <w:bookmarkStart w:colFirst="0" w:colLast="0" w:name="_d0oxknlxesdy" w:id="23"/>
+      <w:bookmarkEnd w:id="23"/>
       <w:r>
         <w:rPr>
           <w:rtl w:val="0"/>
@@ -6708,16 +7447,16 @@
           <wp:inline distB="114300" distT="114300" distL="114300" distR="114300">
             <wp:extent cx="5486400" cy="2657475"/>
             <wp:effectExtent b="0" l="0" r="0" t="0"/>
-            <wp:docPr id="12" name="image1.png"/>
+            <wp:docPr id="14" name="image14.png"/>
             <a:graphic>
               <a:graphicData uri="http://schemas.openxmlformats.org/drawingml/2006/picture">
                 <pic:pic>
                   <pic:nvPicPr>
-                    <pic:cNvPr id="0" name="image1.png"/>
+                    <pic:cNvPr id="0" name="image14.png"/>
                     <pic:cNvPicPr preferRelativeResize="0"/>
                   </pic:nvPicPr>
                   <pic:blipFill>
-                    <a:blip r:embed="rId12"/>
+                    <a:blip r:embed="rId16"/>
                     <a:srcRect b="0" l="0" r="0" t="0"/>
                     <a:stretch>
                       <a:fillRect/>
@@ -6787,8 +7526,8 @@
         <w:pStyle w:val="Heading3"/>
         <w:rPr/>
       </w:pPr>
-      <w:bookmarkStart w:colFirst="0" w:colLast="0" w:name="_pvitp836dhtu" w:id="14"/>
-      <w:bookmarkEnd w:id="14"/>
+      <w:bookmarkStart w:colFirst="0" w:colLast="0" w:name="_pvitp836dhtu" w:id="24"/>
+      <w:bookmarkEnd w:id="24"/>
       <w:r>
         <w:rPr>
           <w:rtl w:val="0"/>
@@ -6825,16 +7564,16 @@
           <wp:inline distB="114300" distT="114300" distL="114300" distR="114300">
             <wp:extent cx="5076825" cy="1504950"/>
             <wp:effectExtent b="0" l="0" r="0" t="0"/>
-            <wp:docPr id="5" name="image28.png"/>
+            <wp:docPr id="7" name="image9.png"/>
             <a:graphic>
               <a:graphicData uri="http://schemas.openxmlformats.org/drawingml/2006/picture">
                 <pic:pic>
                   <pic:nvPicPr>
-                    <pic:cNvPr id="0" name="image28.png"/>
+                    <pic:cNvPr id="0" name="image9.png"/>
                     <pic:cNvPicPr preferRelativeResize="0"/>
                   </pic:nvPicPr>
                   <pic:blipFill>
-                    <a:blip r:embed="rId13"/>
+                    <a:blip r:embed="rId17"/>
                     <a:srcRect b="0" l="0" r="0" t="0"/>
                     <a:stretch>
                       <a:fillRect/>
@@ -6889,16 +7628,16 @@
           <wp:inline distB="114300" distT="114300" distL="114300" distR="114300">
             <wp:extent cx="4991100" cy="1876425"/>
             <wp:effectExtent b="0" l="0" r="0" t="0"/>
-            <wp:docPr id="1" name="image8.png"/>
+            <wp:docPr id="1" name="image3.png"/>
             <a:graphic>
               <a:graphicData uri="http://schemas.openxmlformats.org/drawingml/2006/picture">
                 <pic:pic>
                   <pic:nvPicPr>
-                    <pic:cNvPr id="0" name="image8.png"/>
+                    <pic:cNvPr id="0" name="image3.png"/>
                     <pic:cNvPicPr preferRelativeResize="0"/>
                   </pic:nvPicPr>
                   <pic:blipFill>
-                    <a:blip r:embed="rId14"/>
+                    <a:blip r:embed="rId18"/>
                     <a:srcRect b="0" l="0" r="0" t="0"/>
                     <a:stretch>
                       <a:fillRect/>
@@ -6951,16 +7690,16 @@
           <wp:inline distB="114300" distT="114300" distL="114300" distR="114300">
             <wp:extent cx="5638800" cy="1952625"/>
             <wp:effectExtent b="0" l="0" r="0" t="0"/>
-            <wp:docPr id="2" name="image4.png"/>
+            <wp:docPr id="2" name="image2.png"/>
             <a:graphic>
               <a:graphicData uri="http://schemas.openxmlformats.org/drawingml/2006/picture">
                 <pic:pic>
                   <pic:nvPicPr>
-                    <pic:cNvPr id="0" name="image4.png"/>
+                    <pic:cNvPr id="0" name="image2.png"/>
                     <pic:cNvPicPr preferRelativeResize="0"/>
                   </pic:nvPicPr>
                   <pic:blipFill>
-                    <a:blip r:embed="rId15"/>
+                    <a:blip r:embed="rId19"/>
                     <a:srcRect b="0" l="0" r="0" t="0"/>
                     <a:stretch>
                       <a:fillRect/>
@@ -7020,8 +7759,8 @@
         <w:pStyle w:val="Heading3"/>
         <w:rPr/>
       </w:pPr>
-      <w:bookmarkStart w:colFirst="0" w:colLast="0" w:name="_917jp02a3bu3" w:id="15"/>
-      <w:bookmarkEnd w:id="15"/>
+      <w:bookmarkStart w:colFirst="0" w:colLast="0" w:name="_917jp02a3bu3" w:id="25"/>
+      <w:bookmarkEnd w:id="25"/>
       <w:r>
         <w:rPr>
           <w:rtl w:val="0"/>
@@ -7057,16 +7796,16 @@
           <wp:inline distB="114300" distT="114300" distL="114300" distR="114300">
             <wp:extent cx="5029200" cy="1485900"/>
             <wp:effectExtent b="0" l="0" r="0" t="0"/>
-            <wp:docPr id="16" name="image17.png"/>
+            <wp:docPr id="20" name="image21.png"/>
             <a:graphic>
               <a:graphicData uri="http://schemas.openxmlformats.org/drawingml/2006/picture">
                 <pic:pic>
                   <pic:nvPicPr>
-                    <pic:cNvPr id="0" name="image17.png"/>
+                    <pic:cNvPr id="0" name="image21.png"/>
                     <pic:cNvPicPr preferRelativeResize="0"/>
                   </pic:nvPicPr>
                   <pic:blipFill>
-                    <a:blip r:embed="rId16"/>
+                    <a:blip r:embed="rId20"/>
                     <a:srcRect b="0" l="0" r="0" t="0"/>
                     <a:stretch>
                       <a:fillRect/>
@@ -7113,8 +7852,8 @@
         <w:pStyle w:val="Heading3"/>
         <w:rPr/>
       </w:pPr>
-      <w:bookmarkStart w:colFirst="0" w:colLast="0" w:name="_es58eo3oxkmg" w:id="16"/>
-      <w:bookmarkEnd w:id="16"/>
+      <w:bookmarkStart w:colFirst="0" w:colLast="0" w:name="_es58eo3oxkmg" w:id="26"/>
+      <w:bookmarkEnd w:id="26"/>
       <w:r>
         <w:rPr>
           <w:rtl w:val="0"/>
@@ -7151,16 +7890,16 @@
           <wp:inline distB="114300" distT="114300" distL="114300" distR="114300">
             <wp:extent cx="5162550" cy="1333500"/>
             <wp:effectExtent b="0" l="0" r="0" t="0"/>
-            <wp:docPr id="15" name="image2.png"/>
+            <wp:docPr id="19" name="image17.png"/>
             <a:graphic>
               <a:graphicData uri="http://schemas.openxmlformats.org/drawingml/2006/picture">
                 <pic:pic>
                   <pic:nvPicPr>
-                    <pic:cNvPr id="0" name="image2.png"/>
+                    <pic:cNvPr id="0" name="image17.png"/>
                     <pic:cNvPicPr preferRelativeResize="0"/>
                   </pic:nvPicPr>
                   <pic:blipFill>
-                    <a:blip r:embed="rId17"/>
+                    <a:blip r:embed="rId21"/>
                     <a:srcRect b="0" l="0" r="0" t="0"/>
                     <a:stretch>
                       <a:fillRect/>
@@ -7218,8 +7957,8 @@
         <w:pStyle w:val="Heading3"/>
         <w:rPr/>
       </w:pPr>
-      <w:bookmarkStart w:colFirst="0" w:colLast="0" w:name="_o0tkqvma6yml" w:id="17"/>
-      <w:bookmarkEnd w:id="17"/>
+      <w:bookmarkStart w:colFirst="0" w:colLast="0" w:name="_o0tkqvma6yml" w:id="27"/>
+      <w:bookmarkEnd w:id="27"/>
       <w:r>
         <w:rPr>
           <w:rtl w:val="0"/>
@@ -7256,16 +7995,16 @@
           <wp:inline distB="114300" distT="114300" distL="114300" distR="114300">
             <wp:extent cx="5000625" cy="1333500"/>
             <wp:effectExtent b="0" l="0" r="0" t="0"/>
-            <wp:docPr id="3" name="image9.png"/>
+            <wp:docPr id="5" name="image1.png"/>
             <a:graphic>
               <a:graphicData uri="http://schemas.openxmlformats.org/drawingml/2006/picture">
                 <pic:pic>
                   <pic:nvPicPr>
-                    <pic:cNvPr id="0" name="image9.png"/>
+                    <pic:cNvPr id="0" name="image1.png"/>
                     <pic:cNvPicPr preferRelativeResize="0"/>
                   </pic:nvPicPr>
                   <pic:blipFill>
-                    <a:blip r:embed="rId18"/>
+                    <a:blip r:embed="rId22"/>
                     <a:srcRect b="0" l="0" r="0" t="0"/>
                     <a:stretch>
                       <a:fillRect/>
@@ -7332,8 +8071,8 @@
         <w:pStyle w:val="Heading1"/>
         <w:rPr/>
       </w:pPr>
-      <w:bookmarkStart w:colFirst="0" w:colLast="0" w:name="_iiwuhsqbgjlb" w:id="18"/>
-      <w:bookmarkEnd w:id="18"/>
+      <w:bookmarkStart w:colFirst="0" w:colLast="0" w:name="_iiwuhsqbgjlb" w:id="28"/>
+      <w:bookmarkEnd w:id="28"/>
       <w:r>
         <w:rPr>
           <w:rtl w:val="0"/>
@@ -7951,16 +8690,16 @@
                 <wp:inline distB="114300" distT="114300" distL="114300" distR="114300">
                   <wp:extent cx="4038600" cy="1879600"/>
                   <wp:effectExtent b="0" l="0" r="0" t="0"/>
-                  <wp:docPr id="7" name="image16.png"/>
+                  <wp:docPr id="9" name="image7.png"/>
                   <a:graphic>
                     <a:graphicData uri="http://schemas.openxmlformats.org/drawingml/2006/picture">
                       <pic:pic>
                         <pic:nvPicPr>
-                          <pic:cNvPr id="0" name="image16.png"/>
+                          <pic:cNvPr id="0" name="image7.png"/>
                           <pic:cNvPicPr preferRelativeResize="0"/>
                         </pic:nvPicPr>
                         <pic:blipFill>
-                          <a:blip r:embed="rId19"/>
+                          <a:blip r:embed="rId23"/>
                           <a:srcRect b="0" l="0" r="0" t="0"/>
                           <a:stretch>
                             <a:fillRect/>
@@ -8631,16 +9370,16 @@
                 <wp:inline distB="114300" distT="114300" distL="114300" distR="114300">
                   <wp:extent cx="4038600" cy="1981200"/>
                   <wp:effectExtent b="0" l="0" r="0" t="0"/>
-                  <wp:docPr id="18" name="image10.png"/>
+                  <wp:docPr id="22" name="image20.png"/>
                   <a:graphic>
                     <a:graphicData uri="http://schemas.openxmlformats.org/drawingml/2006/picture">
                       <pic:pic>
                         <pic:nvPicPr>
-                          <pic:cNvPr id="0" name="image10.png"/>
+                          <pic:cNvPr id="0" name="image20.png"/>
                           <pic:cNvPicPr preferRelativeResize="0"/>
                         </pic:nvPicPr>
                         <pic:blipFill>
-                          <a:blip r:embed="rId20"/>
+                          <a:blip r:embed="rId24"/>
                           <a:srcRect b="0" l="0" r="0" t="0"/>
                           <a:stretch>
                             <a:fillRect/>
@@ -9220,16 +9959,16 @@
                 <wp:inline distB="114300" distT="114300" distL="114300" distR="114300">
                   <wp:extent cx="4038600" cy="2222500"/>
                   <wp:effectExtent b="0" l="0" r="0" t="0"/>
-                  <wp:docPr id="28" name="image22.png"/>
+                  <wp:docPr id="32" name="image29.png"/>
                   <a:graphic>
                     <a:graphicData uri="http://schemas.openxmlformats.org/drawingml/2006/picture">
                       <pic:pic>
                         <pic:nvPicPr>
-                          <pic:cNvPr id="0" name="image22.png"/>
+                          <pic:cNvPr id="0" name="image29.png"/>
                           <pic:cNvPicPr preferRelativeResize="0"/>
                         </pic:nvPicPr>
                         <pic:blipFill>
-                          <a:blip r:embed="rId21"/>
+                          <a:blip r:embed="rId25"/>
                           <a:srcRect b="0" l="0" r="0" t="0"/>
                           <a:stretch>
                             <a:fillRect/>
@@ -9338,8 +10077,8 @@
         <w:pStyle w:val="Heading2"/>
         <w:rPr/>
       </w:pPr>
-      <w:bookmarkStart w:colFirst="0" w:colLast="0" w:name="_qau0e0eur8ot" w:id="19"/>
-      <w:bookmarkEnd w:id="19"/>
+      <w:bookmarkStart w:colFirst="0" w:colLast="0" w:name="_qau0e0eur8ot" w:id="29"/>
+      <w:bookmarkEnd w:id="29"/>
       <w:r>
         <w:br w:type="page"/>
       </w:r>
@@ -9354,8 +10093,8 @@
         <w:pStyle w:val="Heading2"/>
         <w:rPr/>
       </w:pPr>
-      <w:bookmarkStart w:colFirst="0" w:colLast="0" w:name="_jq09s8m930qr" w:id="20"/>
-      <w:bookmarkEnd w:id="20"/>
+      <w:bookmarkStart w:colFirst="0" w:colLast="0" w:name="_jq09s8m930qr" w:id="30"/>
+      <w:bookmarkEnd w:id="30"/>
       <w:r>
         <w:rPr>
           <w:rtl w:val="0"/>
@@ -9961,16 +10700,16 @@
                 <wp:inline distB="114300" distT="114300" distL="114300" distR="114300">
                   <wp:extent cx="4038600" cy="1917700"/>
                   <wp:effectExtent b="0" l="0" r="0" t="0"/>
-                  <wp:docPr id="11" name="image3.png"/>
+                  <wp:docPr id="13" name="image16.png"/>
                   <a:graphic>
                     <a:graphicData uri="http://schemas.openxmlformats.org/drawingml/2006/picture">
                       <pic:pic>
                         <pic:nvPicPr>
-                          <pic:cNvPr id="0" name="image3.png"/>
+                          <pic:cNvPr id="0" name="image16.png"/>
                           <pic:cNvPicPr preferRelativeResize="0"/>
                         </pic:nvPicPr>
                         <pic:blipFill>
-                          <a:blip r:embed="rId22"/>
+                          <a:blip r:embed="rId26"/>
                           <a:srcRect b="0" l="0" r="0" t="0"/>
                           <a:stretch>
                             <a:fillRect/>
@@ -10070,8 +10809,8 @@
           <w:szCs w:val="20"/>
         </w:rPr>
       </w:pPr>
-      <w:bookmarkStart w:colFirst="0" w:colLast="0" w:name="_hztnyqqfv8lg" w:id="21"/>
-      <w:bookmarkEnd w:id="21"/>
+      <w:bookmarkStart w:colFirst="0" w:colLast="0" w:name="_hztnyqqfv8lg" w:id="31"/>
+      <w:bookmarkEnd w:id="31"/>
       <w:r>
         <w:br w:type="page"/>
       </w:r>
@@ -10729,16 +11468,16 @@
                 <wp:inline distB="114300" distT="114300" distL="114300" distR="114300">
                   <wp:extent cx="4038600" cy="2057400"/>
                   <wp:effectExtent b="0" l="0" r="0" t="0"/>
-                  <wp:docPr id="23" name="image19.png"/>
+                  <wp:docPr id="27" name="image28.png"/>
                   <a:graphic>
                     <a:graphicData uri="http://schemas.openxmlformats.org/drawingml/2006/picture">
                       <pic:pic>
                         <pic:nvPicPr>
-                          <pic:cNvPr id="0" name="image19.png"/>
+                          <pic:cNvPr id="0" name="image28.png"/>
                           <pic:cNvPicPr preferRelativeResize="0"/>
                         </pic:nvPicPr>
                         <pic:blipFill>
-                          <a:blip r:embed="rId23"/>
+                          <a:blip r:embed="rId27"/>
                           <a:srcRect b="0" l="0" r="0" t="0"/>
                           <a:stretch>
                             <a:fillRect/>
@@ -10838,8 +11577,8 @@
           <w:szCs w:val="20"/>
         </w:rPr>
       </w:pPr>
-      <w:bookmarkStart w:colFirst="0" w:colLast="0" w:name="_fxh710kzb1gw" w:id="22"/>
-      <w:bookmarkEnd w:id="22"/>
+      <w:bookmarkStart w:colFirst="0" w:colLast="0" w:name="_fxh710kzb1gw" w:id="32"/>
+      <w:bookmarkEnd w:id="32"/>
       <w:r>
         <w:br w:type="page"/>
       </w:r>
@@ -11345,16 +12084,16 @@
                 <wp:inline distB="114300" distT="114300" distL="114300" distR="114300">
                   <wp:extent cx="4038600" cy="1651000"/>
                   <wp:effectExtent b="0" l="0" r="0" t="0"/>
-                  <wp:docPr id="9" name="image5.png"/>
+                  <wp:docPr id="11" name="image8.png"/>
                   <a:graphic>
                     <a:graphicData uri="http://schemas.openxmlformats.org/drawingml/2006/picture">
                       <pic:pic>
                         <pic:nvPicPr>
-                          <pic:cNvPr id="0" name="image5.png"/>
+                          <pic:cNvPr id="0" name="image8.png"/>
                           <pic:cNvPicPr preferRelativeResize="0"/>
                         </pic:nvPicPr>
                         <pic:blipFill>
-                          <a:blip r:embed="rId24"/>
+                          <a:blip r:embed="rId28"/>
                           <a:srcRect b="0" l="0" r="0" t="0"/>
                           <a:stretch>
                             <a:fillRect/>
@@ -11454,8 +12193,8 @@
           <w:szCs w:val="20"/>
         </w:rPr>
       </w:pPr>
-      <w:bookmarkStart w:colFirst="0" w:colLast="0" w:name="_99ov0r50br5n" w:id="23"/>
-      <w:bookmarkEnd w:id="23"/>
+      <w:bookmarkStart w:colFirst="0" w:colLast="0" w:name="_99ov0r50br5n" w:id="33"/>
+      <w:bookmarkEnd w:id="33"/>
       <w:r>
         <w:br w:type="page"/>
       </w:r>
@@ -12043,16 +12782,16 @@
                 <wp:inline distB="114300" distT="114300" distL="114300" distR="114300">
                   <wp:extent cx="4038600" cy="3670300"/>
                   <wp:effectExtent b="0" l="0" r="0" t="0"/>
-                  <wp:docPr id="17" name="image13.png"/>
+                  <wp:docPr id="21" name="image24.png"/>
                   <a:graphic>
                     <a:graphicData uri="http://schemas.openxmlformats.org/drawingml/2006/picture">
                       <pic:pic>
                         <pic:nvPicPr>
-                          <pic:cNvPr id="0" name="image13.png"/>
+                          <pic:cNvPr id="0" name="image24.png"/>
                           <pic:cNvPicPr preferRelativeResize="0"/>
                         </pic:nvPicPr>
                         <pic:blipFill>
-                          <a:blip r:embed="rId25"/>
+                          <a:blip r:embed="rId29"/>
                           <a:srcRect b="0" l="0" r="0" t="0"/>
                           <a:stretch>
                             <a:fillRect/>
@@ -12599,16 +13338,16 @@
                 <wp:inline distB="114300" distT="114300" distL="114300" distR="114300">
                   <wp:extent cx="4219575" cy="1714500"/>
                   <wp:effectExtent b="0" l="0" r="0" t="0"/>
-                  <wp:docPr id="25" name="image24.png"/>
+                  <wp:docPr id="29" name="image26.png"/>
                   <a:graphic>
                     <a:graphicData uri="http://schemas.openxmlformats.org/drawingml/2006/picture">
                       <pic:pic>
                         <pic:nvPicPr>
-                          <pic:cNvPr id="0" name="image24.png"/>
+                          <pic:cNvPr id="0" name="image26.png"/>
                           <pic:cNvPicPr preferRelativeResize="0"/>
                         </pic:nvPicPr>
                         <pic:blipFill>
-                          <a:blip r:embed="rId26"/>
+                          <a:blip r:embed="rId30"/>
                           <a:srcRect b="0" l="0" r="0" t="0"/>
                           <a:stretch>
                             <a:fillRect/>
@@ -12708,8 +13447,8 @@
           <w:szCs w:val="20"/>
         </w:rPr>
       </w:pPr>
-      <w:bookmarkStart w:colFirst="0" w:colLast="0" w:name="_peold1meux2m" w:id="24"/>
-      <w:bookmarkEnd w:id="24"/>
+      <w:bookmarkStart w:colFirst="0" w:colLast="0" w:name="_peold1meux2m" w:id="34"/>
+      <w:bookmarkEnd w:id="34"/>
       <w:r>
         <w:br w:type="page"/>
       </w:r>
@@ -13252,16 +13991,16 @@
                 <wp:inline distB="114300" distT="114300" distL="114300" distR="114300">
                   <wp:extent cx="3905415" cy="3796680"/>
                   <wp:effectExtent b="0" l="0" r="0" t="0"/>
-                  <wp:docPr id="19" name="image15.png"/>
+                  <wp:docPr id="23" name="image22.png"/>
                   <a:graphic>
                     <a:graphicData uri="http://schemas.openxmlformats.org/drawingml/2006/picture">
                       <pic:pic>
                         <pic:nvPicPr>
-                          <pic:cNvPr id="0" name="image15.png"/>
+                          <pic:cNvPr id="0" name="image22.png"/>
                           <pic:cNvPicPr preferRelativeResize="0"/>
                         </pic:nvPicPr>
                         <pic:blipFill>
-                          <a:blip r:embed="rId27"/>
+                          <a:blip r:embed="rId31"/>
                           <a:srcRect b="0" l="0" r="0" t="0"/>
                           <a:stretch>
                             <a:fillRect/>
@@ -13356,8 +14095,8 @@
         <w:pStyle w:val="Heading2"/>
         <w:rPr/>
       </w:pPr>
-      <w:bookmarkStart w:colFirst="0" w:colLast="0" w:name="_y0qedvhke7d8" w:id="25"/>
-      <w:bookmarkEnd w:id="25"/>
+      <w:bookmarkStart w:colFirst="0" w:colLast="0" w:name="_y0qedvhke7d8" w:id="35"/>
+      <w:bookmarkEnd w:id="35"/>
       <w:r>
         <w:br w:type="page"/>
       </w:r>
@@ -13372,8 +14111,8 @@
         <w:pStyle w:val="Heading2"/>
         <w:rPr/>
       </w:pPr>
-      <w:bookmarkStart w:colFirst="0" w:colLast="0" w:name="_hrxy1rngeftk" w:id="26"/>
-      <w:bookmarkEnd w:id="26"/>
+      <w:bookmarkStart w:colFirst="0" w:colLast="0" w:name="_hrxy1rngeftk" w:id="36"/>
+      <w:bookmarkEnd w:id="36"/>
       <w:r>
         <w:rPr>
           <w:rtl w:val="0"/>
@@ -14023,16 +14762,16 @@
                 <wp:inline distB="114300" distT="114300" distL="114300" distR="114300">
                   <wp:extent cx="3214688" cy="2321719"/>
                   <wp:effectExtent b="0" l="0" r="0" t="0"/>
-                  <wp:docPr id="24" name="image18.png"/>
+                  <wp:docPr id="28" name="image27.png"/>
                   <a:graphic>
                     <a:graphicData uri="http://schemas.openxmlformats.org/drawingml/2006/picture">
                       <pic:pic>
                         <pic:nvPicPr>
-                          <pic:cNvPr id="0" name="image18.png"/>
+                          <pic:cNvPr id="0" name="image27.png"/>
                           <pic:cNvPicPr preferRelativeResize="0"/>
                         </pic:nvPicPr>
                         <pic:blipFill>
-                          <a:blip r:embed="rId28"/>
+                          <a:blip r:embed="rId32"/>
                           <a:srcRect b="0" l="0" r="0" t="0"/>
                           <a:stretch>
                             <a:fillRect/>
@@ -14804,16 +15543,16 @@
                 <wp:inline distB="114300" distT="114300" distL="114300" distR="114300">
                   <wp:extent cx="3529013" cy="2271333"/>
                   <wp:effectExtent b="0" l="0" r="0" t="0"/>
-                  <wp:docPr id="20" name="image14.png"/>
+                  <wp:docPr id="24" name="image19.png"/>
                   <a:graphic>
                     <a:graphicData uri="http://schemas.openxmlformats.org/drawingml/2006/picture">
                       <pic:pic>
                         <pic:nvPicPr>
-                          <pic:cNvPr id="0" name="image14.png"/>
+                          <pic:cNvPr id="0" name="image19.png"/>
                           <pic:cNvPicPr preferRelativeResize="0"/>
                         </pic:nvPicPr>
                         <pic:blipFill>
-                          <a:blip r:embed="rId29"/>
+                          <a:blip r:embed="rId33"/>
                           <a:srcRect b="0" l="0" r="0" t="0"/>
                           <a:stretch>
                             <a:fillRect/>
@@ -15587,16 +16326,16 @@
                 <wp:inline distB="114300" distT="114300" distL="114300" distR="114300">
                   <wp:extent cx="3471863" cy="2636388"/>
                   <wp:effectExtent b="0" l="0" r="0" t="0"/>
-                  <wp:docPr id="29" name="image21.png"/>
+                  <wp:docPr id="33" name="image31.png"/>
                   <a:graphic>
                     <a:graphicData uri="http://schemas.openxmlformats.org/drawingml/2006/picture">
                       <pic:pic>
                         <pic:nvPicPr>
-                          <pic:cNvPr id="0" name="image21.png"/>
+                          <pic:cNvPr id="0" name="image31.png"/>
                           <pic:cNvPicPr preferRelativeResize="0"/>
                         </pic:nvPicPr>
                         <pic:blipFill>
-                          <a:blip r:embed="rId30"/>
+                          <a:blip r:embed="rId34"/>
                           <a:srcRect b="0" l="0" r="0" t="0"/>
                           <a:stretch>
                             <a:fillRect/>
@@ -16370,16 +17109,16 @@
                 <wp:inline distB="114300" distT="114300" distL="114300" distR="114300">
                   <wp:extent cx="3338513" cy="2598676"/>
                   <wp:effectExtent b="0" l="0" r="0" t="0"/>
-                  <wp:docPr id="26" name="image27.png"/>
+                  <wp:docPr id="30" name="image25.png"/>
                   <a:graphic>
                     <a:graphicData uri="http://schemas.openxmlformats.org/drawingml/2006/picture">
                       <pic:pic>
                         <pic:nvPicPr>
-                          <pic:cNvPr id="0" name="image27.png"/>
+                          <pic:cNvPr id="0" name="image25.png"/>
                           <pic:cNvPicPr preferRelativeResize="0"/>
                         </pic:nvPicPr>
                         <pic:blipFill>
-                          <a:blip r:embed="rId31"/>
+                          <a:blip r:embed="rId35"/>
                           <a:srcRect b="0" l="0" r="0" t="0"/>
                           <a:stretch>
                             <a:fillRect/>
@@ -16908,16 +17647,16 @@
                 <wp:inline distB="114300" distT="114300" distL="114300" distR="114300">
                   <wp:extent cx="4038600" cy="1536700"/>
                   <wp:effectExtent b="0" l="0" r="0" t="0"/>
-                  <wp:docPr id="27" name="image20.png"/>
+                  <wp:docPr id="31" name="image30.png"/>
                   <a:graphic>
                     <a:graphicData uri="http://schemas.openxmlformats.org/drawingml/2006/picture">
                       <pic:pic>
                         <pic:nvPicPr>
-                          <pic:cNvPr id="0" name="image20.png"/>
+                          <pic:cNvPr id="0" name="image30.png"/>
                           <pic:cNvPicPr preferRelativeResize="0"/>
                         </pic:nvPicPr>
                         <pic:blipFill>
-                          <a:blip r:embed="rId32"/>
+                          <a:blip r:embed="rId36"/>
                           <a:srcRect b="0" l="0" r="0" t="0"/>
                           <a:stretch>
                             <a:fillRect/>
@@ -17459,16 +18198,16 @@
                 <wp:inline distB="114300" distT="114300" distL="114300" distR="114300">
                   <wp:extent cx="4038600" cy="1689100"/>
                   <wp:effectExtent b="0" l="0" r="0" t="0"/>
-                  <wp:docPr id="14" name="image7.png"/>
+                  <wp:docPr id="17" name="image15.png"/>
                   <a:graphic>
                     <a:graphicData uri="http://schemas.openxmlformats.org/drawingml/2006/picture">
                       <pic:pic>
                         <pic:nvPicPr>
-                          <pic:cNvPr id="0" name="image7.png"/>
+                          <pic:cNvPr id="0" name="image15.png"/>
                           <pic:cNvPicPr preferRelativeResize="0"/>
                         </pic:nvPicPr>
                         <pic:blipFill>
-                          <a:blip r:embed="rId33"/>
+                          <a:blip r:embed="rId37"/>
                           <a:srcRect b="0" l="0" r="0" t="0"/>
                           <a:stretch>
                             <a:fillRect/>
@@ -17563,8 +18302,8 @@
         <w:pStyle w:val="Heading2"/>
         <w:rPr/>
       </w:pPr>
-      <w:bookmarkStart w:colFirst="0" w:colLast="0" w:name="_o8iggd7knoiy" w:id="27"/>
-      <w:bookmarkEnd w:id="27"/>
+      <w:bookmarkStart w:colFirst="0" w:colLast="0" w:name="_o8iggd7knoiy" w:id="37"/>
+      <w:bookmarkEnd w:id="37"/>
       <w:r>
         <w:br w:type="page"/>
       </w:r>
@@ -18115,16 +18854,16 @@
                 <wp:inline distB="114300" distT="114300" distL="114300" distR="114300">
                   <wp:extent cx="4038600" cy="1905000"/>
                   <wp:effectExtent b="0" l="0" r="0" t="0"/>
-                  <wp:docPr id="21" name="image25.png"/>
+                  <wp:docPr id="25" name="image23.png"/>
                   <a:graphic>
                     <a:graphicData uri="http://schemas.openxmlformats.org/drawingml/2006/picture">
                       <pic:pic>
                         <pic:nvPicPr>
-                          <pic:cNvPr id="0" name="image25.png"/>
+                          <pic:cNvPr id="0" name="image23.png"/>
                           <pic:cNvPicPr preferRelativeResize="0"/>
                         </pic:nvPicPr>
                         <pic:blipFill>
-                          <a:blip r:embed="rId34"/>
+                          <a:blip r:embed="rId38"/>
                           <a:srcRect b="0" l="0" r="0" t="0"/>
                           <a:stretch>
                             <a:fillRect/>
@@ -18225,7 +18964,7 @@
       </w:r>
     </w:p>
     <w:sectPr>
-      <w:headerReference r:id="rId35" w:type="default"/>
+      <w:headerReference r:id="rId39" w:type="default"/>
       <w:pgSz w:h="16834" w:w="11909" w:orient="portrait"/>
       <w:pgMar w:bottom="1440" w:top="1440" w:left="1440" w:right="1440" w:header="720" w:footer="720"/>
       <w:pgNumType w:start="1"/>

</xml_diff>